<commit_message>
Subida del dashboard de abandono a la rama main
</commit_message>
<xml_diff>
--- a/assets/CV_ACT.docx
+++ b/assets/CV_ACT.docx
@@ -4,14 +4,21 @@
   <w:body>
     <w:p>
       <w:pPr>
-        <w:pStyle w:val="Ttulo1"/>
         <w:jc w:val="center"/>
         <w:rPr>
+          <w:rFonts w:ascii="Cascadia Code" w:eastAsiaTheme="majorEastAsia" w:hAnsi="Cascadia Code" w:cs="Cascadia Code"/>
+          <w:color w:val="0F4761" w:themeColor="accent1" w:themeShade="BF"/>
+          <w:sz w:val="40"/>
+          <w:szCs w:val="40"/>
           <w:lang w:val="en-US"/>
         </w:rPr>
       </w:pPr>
       <w:r>
         <w:rPr>
+          <w:rFonts w:ascii="Cascadia Code" w:eastAsiaTheme="majorEastAsia" w:hAnsi="Cascadia Code" w:cs="Cascadia Code"/>
+          <w:color w:val="0F4761" w:themeColor="accent1" w:themeShade="BF"/>
+          <w:sz w:val="40"/>
+          <w:szCs w:val="40"/>
           <w:lang w:val="en-US"/>
         </w:rPr>
         <w:t>Alessandra Balconi</w:t>
@@ -21,80 +28,82 @@
       <w:pPr>
         <w:jc w:val="center"/>
         <w:rPr>
+          <w:rFonts w:ascii="Cascadia Code" w:eastAsiaTheme="majorEastAsia" w:hAnsi="Cascadia Code" w:cs="Cascadia Code"/>
+          <w:b/>
+          <w:bCs/>
+          <w:color w:val="0F4761" w:themeColor="accent1" w:themeShade="BF"/>
+          <w:sz w:val="32"/>
+          <w:szCs w:val="32"/>
           <w:lang w:val="en-US"/>
         </w:rPr>
       </w:pPr>
-      <w:hyperlink r:id="rId5" w:history="1">
-        <w:r>
-          <w:rPr>
-            <w:rStyle w:val="Hipervnculo"/>
-            <w:lang w:val="en-US"/>
-          </w:rPr>
-          <w:t>dalebv87@gmail.com</w:t>
-        </w:r>
-      </w:hyperlink>
-      <w:r>
-        <w:rPr>
+      <w:r>
+        <w:rPr>
+          <w:rFonts w:ascii="Cascadia Code" w:eastAsiaTheme="majorEastAsia" w:hAnsi="Cascadia Code" w:cs="Cascadia Code"/>
+          <w:b/>
+          <w:bCs/>
+          <w:color w:val="0F4761" w:themeColor="accent1" w:themeShade="BF"/>
+          <w:sz w:val="32"/>
+          <w:szCs w:val="32"/>
           <w:lang w:val="en-US"/>
         </w:rPr>
-        <w:t xml:space="preserve"> </w:t>
-      </w:r>
-      <w:r>
-        <w:rPr>
-          <w:noProof/>
-        </w:rPr>
-        <w:drawing>
-          <wp:inline distT="0" distB="0" distL="0" distR="0" wp14:anchorId="716C5A1E" wp14:editId="43905924">
-            <wp:extent cx="66675" cy="66675"/>
-            <wp:effectExtent l="0" t="0" r="9525" b="9525"/>
-            <wp:docPr id="1004125512" name="Gráfico 1" descr="bolas de harvey 100% con relleno sólido"/>
-            <wp:cNvGraphicFramePr>
-              <a:graphicFrameLocks xmlns:a="http://schemas.openxmlformats.org/drawingml/2006/main" noChangeAspect="1"/>
-            </wp:cNvGraphicFramePr>
-            <a:graphic xmlns:a="http://schemas.openxmlformats.org/drawingml/2006/main">
-              <a:graphicData uri="http://schemas.openxmlformats.org/drawingml/2006/picture">
-                <pic:pic xmlns:pic="http://schemas.openxmlformats.org/drawingml/2006/picture">
-                  <pic:nvPicPr>
-                    <pic:cNvPr id="1004125512" name="Gráfico 1004125512" descr="bolas de harvey 100% con relleno sólido"/>
-                    <pic:cNvPicPr/>
-                  </pic:nvPicPr>
-                  <pic:blipFill>
-                    <a:blip r:embed="rId6">
-                      <a:extLst>
-                        <a:ext uri="{96DAC541-7B7A-43D3-8B79-37D633B846F1}">
-                          <asvg:svgBlip xmlns:asvg="http://schemas.microsoft.com/office/drawing/2016/SVG/main" r:embed="rId7"/>
-                        </a:ext>
-                      </a:extLst>
-                    </a:blip>
-                    <a:stretch>
-                      <a:fillRect/>
-                    </a:stretch>
-                  </pic:blipFill>
-                  <pic:spPr>
-                    <a:xfrm flipV="1">
-                      <a:off x="0" y="0"/>
-                      <a:ext cx="66675" cy="66675"/>
-                    </a:xfrm>
-                    <a:prstGeom prst="rect">
-                      <a:avLst/>
-                    </a:prstGeom>
-                  </pic:spPr>
-                </pic:pic>
-              </a:graphicData>
-            </a:graphic>
-          </wp:inline>
-        </w:drawing>
-      </w:r>
-      <w:r>
-        <w:rPr>
+        <w:t>Data Scientis</w:t>
+      </w:r>
+      <w:r>
+        <w:rPr>
+          <w:rFonts w:ascii="Cascadia Code" w:eastAsiaTheme="majorEastAsia" w:hAnsi="Cascadia Code" w:cs="Cascadia Code"/>
+          <w:b/>
+          <w:bCs/>
+          <w:color w:val="0F4761" w:themeColor="accent1" w:themeShade="BF"/>
+          <w:sz w:val="32"/>
+          <w:szCs w:val="32"/>
           <w:lang w:val="en-US"/>
         </w:rPr>
-        <w:t xml:space="preserve"> (502) 5697 7540</w:t>
+        <w:t>t</w:t>
       </w:r>
     </w:p>
     <w:p>
       <w:pPr>
         <w:jc w:val="center"/>
+        <w:rPr>
+          <w:rFonts w:ascii="Cascadia Code" w:eastAsiaTheme="majorEastAsia" w:hAnsi="Cascadia Code" w:cs="Cascadia Code"/>
+          <w:sz w:val="18"/>
+          <w:szCs w:val="18"/>
+          <w:lang w:val="en-US"/>
+        </w:rPr>
+      </w:pPr>
+      <w:r>
+        <w:rPr>
+          <w:rFonts w:ascii="Cascadia Code" w:eastAsiaTheme="majorEastAsia" w:hAnsi="Cascadia Code" w:cs="Cascadia Code"/>
+          <w:sz w:val="18"/>
+          <w:szCs w:val="18"/>
+          <w:lang w:val="en-US"/>
+        </w:rPr>
+        <w:t xml:space="preserve">Correo: dalebv87@gmail.com | </w:t>
+      </w:r>
+      <w:proofErr w:type="spellStart"/>
+      <w:r>
+        <w:rPr>
+          <w:rFonts w:ascii="Cascadia Code" w:eastAsiaTheme="majorEastAsia" w:hAnsi="Cascadia Code" w:cs="Cascadia Code"/>
+          <w:sz w:val="18"/>
+          <w:szCs w:val="18"/>
+          <w:lang w:val="en-US"/>
+        </w:rPr>
+        <w:t>Teléfono</w:t>
+      </w:r>
+      <w:proofErr w:type="spellEnd"/>
+      <w:r>
+        <w:rPr>
+          <w:rFonts w:ascii="Cascadia Code" w:eastAsiaTheme="majorEastAsia" w:hAnsi="Cascadia Code" w:cs="Cascadia Code"/>
+          <w:sz w:val="18"/>
+          <w:szCs w:val="18"/>
+          <w:lang w:val="en-US"/>
+        </w:rPr>
+        <w:t>: (502) 5697 7540</w:t>
+      </w:r>
+    </w:p>
+    <w:p>
+      <w:pPr>
         <w:rPr>
           <w:lang w:val="en-US"/>
         </w:rPr>
@@ -301,9 +310,8 @@
           <w:sz w:val="22"/>
           <w:szCs w:val="22"/>
         </w:rPr>
-        <w:t xml:space="preserve">. Manejo avanzado de Python, Excel y herramientas de Machine </w:t>
-      </w:r>
-      <w:proofErr w:type="spellStart"/>
+        <w:t>. Manejo avanzado de Python</w:t>
+      </w:r>
       <w:r>
         <w:rPr>
           <w:rFonts w:eastAsiaTheme="minorHAnsi" w:cstheme="minorBidi"/>
@@ -312,9 +320,8 @@
           <w:sz w:val="22"/>
           <w:szCs w:val="22"/>
         </w:rPr>
-        <w:t>Learning</w:t>
-      </w:r>
-      <w:proofErr w:type="spellEnd"/>
+        <w:t xml:space="preserve"> </w:t>
+      </w:r>
       <w:r>
         <w:rPr>
           <w:rFonts w:eastAsiaTheme="minorHAnsi" w:cstheme="minorBidi"/>
@@ -323,7 +330,7 @@
           <w:sz w:val="22"/>
           <w:szCs w:val="22"/>
         </w:rPr>
-        <w:t xml:space="preserve"> para la optimización de procesos y toma de decisiones basadas en datos. Experiencia en desarrollar y aplicar modelos predictivos para resolver problemas complejos y mejorar la eficiencia operativa. Capacidad para generar </w:t>
+        <w:t xml:space="preserve">para la optimización de procesos y toma de decisiones. Experiencia en desarrollar y aplicar modelos predictivos para resolver problemas complejos y mejorar la eficiencia operativa. Capacidad para generar </w:t>
       </w:r>
       <w:proofErr w:type="spellStart"/>
       <w:r>
@@ -347,6 +354,896 @@
         </w:rPr>
         <w:t xml:space="preserve"> estratégicos y colaborar en equipos multifuncionales con alta proactividad.</w:t>
       </w:r>
+    </w:p>
+    <w:p/>
+    <w:p>
+      <w:pPr>
+        <w:pStyle w:val="Subttulo"/>
+        <w:jc w:val="center"/>
+      </w:pPr>
+      <w:r>
+        <w:t>Proyectos Destacados</w:t>
+      </w:r>
+    </w:p>
+    <w:p>
+      <w:pPr>
+        <w:jc w:val="both"/>
+      </w:pPr>
+      <w:r>
+        <w:rPr>
+          <w:noProof/>
+        </w:rPr>
+        <mc:AlternateContent>
+          <mc:Choice Requires="wps">
+            <w:drawing>
+              <wp:anchor distT="0" distB="0" distL="114300" distR="114300" simplePos="0" relativeHeight="251679744" behindDoc="0" locked="0" layoutInCell="1" allowOverlap="1" wp14:anchorId="76835EF4" wp14:editId="28DEBCD7">
+                <wp:simplePos x="0" y="0"/>
+                <wp:positionH relativeFrom="margin">
+                  <wp:posOffset>0</wp:posOffset>
+                </wp:positionH>
+                <wp:positionV relativeFrom="paragraph">
+                  <wp:posOffset>-635</wp:posOffset>
+                </wp:positionV>
+                <wp:extent cx="6076950" cy="9525"/>
+                <wp:effectExtent l="0" t="0" r="19050" b="28575"/>
+                <wp:wrapNone/>
+                <wp:docPr id="1973599630" name="Conector recto 2"/>
+                <wp:cNvGraphicFramePr/>
+                <a:graphic xmlns:a="http://schemas.openxmlformats.org/drawingml/2006/main">
+                  <a:graphicData uri="http://schemas.microsoft.com/office/word/2010/wordprocessingShape">
+                    <wps:wsp>
+                      <wps:cNvCnPr/>
+                      <wps:spPr>
+                        <a:xfrm flipV="1">
+                          <a:off x="0" y="0"/>
+                          <a:ext cx="6076950" cy="9525"/>
+                        </a:xfrm>
+                        <a:prstGeom prst="line">
+                          <a:avLst/>
+                        </a:prstGeom>
+                        <a:ln>
+                          <a:solidFill>
+                            <a:schemeClr val="tx1"/>
+                          </a:solidFill>
+                        </a:ln>
+                      </wps:spPr>
+                      <wps:style>
+                        <a:lnRef idx="1">
+                          <a:schemeClr val="accent1"/>
+                        </a:lnRef>
+                        <a:fillRef idx="0">
+                          <a:schemeClr val="accent1"/>
+                        </a:fillRef>
+                        <a:effectRef idx="0">
+                          <a:schemeClr val="accent1"/>
+                        </a:effectRef>
+                        <a:fontRef idx="minor">
+                          <a:schemeClr val="tx1"/>
+                        </a:fontRef>
+                      </wps:style>
+                      <wps:bodyPr/>
+                    </wps:wsp>
+                  </a:graphicData>
+                </a:graphic>
+                <wp14:sizeRelH relativeFrom="margin">
+                  <wp14:pctWidth>0</wp14:pctWidth>
+                </wp14:sizeRelH>
+                <wp14:sizeRelV relativeFrom="margin">
+                  <wp14:pctHeight>0</wp14:pctHeight>
+                </wp14:sizeRelV>
+              </wp:anchor>
+            </w:drawing>
+          </mc:Choice>
+          <mc:Fallback>
+            <w:pict>
+              <v:line w14:anchorId="078253E0" id="Conector recto 2" o:spid="_x0000_s1026" style="position:absolute;flip:y;z-index:251679744;visibility:visible;mso-wrap-style:square;mso-width-percent:0;mso-height-percent:0;mso-wrap-distance-left:9pt;mso-wrap-distance-top:0;mso-wrap-distance-right:9pt;mso-wrap-distance-bottom:0;mso-position-horizontal:absolute;mso-position-horizontal-relative:margin;mso-position-vertical:absolute;mso-position-vertical-relative:text;mso-width-percent:0;mso-height-percent:0;mso-width-relative:margin;mso-height-relative:margin" from="0,-.05pt" to="478.5pt,.7pt" o:gfxdata="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" strokecolor="black [3213]" strokeweight=".5pt">
+                <v:stroke joinstyle="miter"/>
+                <w10:wrap anchorx="margin"/>
+              </v:line>
+            </w:pict>
+          </mc:Fallback>
+        </mc:AlternateContent>
+      </w:r>
+    </w:p>
+    <w:p>
+      <w:pPr>
+        <w:rPr>
+          <w:b/>
+          <w:bCs/>
+        </w:rPr>
+      </w:pPr>
+      <w:r>
+        <w:rPr>
+          <w:b/>
+          <w:bCs/>
+        </w:rPr>
+        <w:t>Control de Riesgo de Abandono Laboral (2024)</w:t>
+      </w:r>
+    </w:p>
+    <w:p>
+      <w:r>
+        <w:t xml:space="preserve">Objetivos: </w:t>
+      </w:r>
+    </w:p>
+    <w:p>
+      <w:pPr>
+        <w:pStyle w:val="Prrafodelista"/>
+        <w:numPr>
+          <w:ilvl w:val="0"/>
+          <w:numId w:val="8"/>
+        </w:numPr>
+      </w:pPr>
+      <w:r>
+        <w:t xml:space="preserve">Generación de </w:t>
+      </w:r>
+      <w:proofErr w:type="spellStart"/>
+      <w:r>
+        <w:t>Insights</w:t>
+      </w:r>
+      <w:proofErr w:type="spellEnd"/>
+      <w:r>
+        <w:t>, Análisis BI</w:t>
+      </w:r>
+    </w:p>
+    <w:p>
+      <w:pPr>
+        <w:pStyle w:val="Prrafodelista"/>
+        <w:numPr>
+          <w:ilvl w:val="0"/>
+          <w:numId w:val="8"/>
+        </w:numPr>
+      </w:pPr>
+      <w:r>
+        <w:t xml:space="preserve">Construcción de Modelo ML para detectar empleados con alto riesgo de abandonar la empresa (Árbol de decisión). </w:t>
+      </w:r>
+      <w:hyperlink r:id="rId5" w:anchor="scrollTo=BG6KuY7xk9XC" w:history="1">
+        <w:proofErr w:type="gramStart"/>
+        <w:r>
+          <w:rPr>
+            <w:rStyle w:val="Hipervnculo"/>
+          </w:rPr>
+          <w:t>Link</w:t>
+        </w:r>
+        <w:proofErr w:type="gramEnd"/>
+      </w:hyperlink>
+    </w:p>
+    <w:p>
+      <w:pPr>
+        <w:pStyle w:val="Prrafodelista"/>
+        <w:numPr>
+          <w:ilvl w:val="0"/>
+          <w:numId w:val="8"/>
+        </w:numPr>
+      </w:pPr>
+      <w:proofErr w:type="spellStart"/>
+      <w:r>
+        <w:t>Productivización</w:t>
+      </w:r>
+      <w:proofErr w:type="spellEnd"/>
+      <w:r>
+        <w:t xml:space="preserve"> del modelo en un Panel de Control en </w:t>
+      </w:r>
+      <w:proofErr w:type="spellStart"/>
+      <w:r>
+        <w:t>Tableau</w:t>
+      </w:r>
+      <w:proofErr w:type="spellEnd"/>
+      <w:r>
+        <w:t xml:space="preserve">. </w:t>
+      </w:r>
+      <w:hyperlink r:id="rId6" w:history="1">
+        <w:proofErr w:type="gramStart"/>
+        <w:r>
+          <w:rPr>
+            <w:rStyle w:val="Hipervnculo"/>
+          </w:rPr>
+          <w:t>Link</w:t>
+        </w:r>
+        <w:proofErr w:type="gramEnd"/>
+      </w:hyperlink>
+    </w:p>
+    <w:p/>
+    <w:p>
+      <w:pPr>
+        <w:jc w:val="both"/>
+        <w:rPr>
+          <w:b/>
+          <w:bCs/>
+        </w:rPr>
+      </w:pPr>
+      <w:r>
+        <w:rPr>
+          <w:b/>
+          <w:bCs/>
+        </w:rPr>
+        <w:t>Predicción de Riesgo Cardiaco</w:t>
+      </w:r>
+      <w:r>
+        <w:rPr>
+          <w:b/>
+          <w:bCs/>
+        </w:rPr>
+        <w:t xml:space="preserve"> (2024)</w:t>
+      </w:r>
+      <w:r>
+        <w:rPr>
+          <w:b/>
+          <w:bCs/>
+        </w:rPr>
+        <w:t xml:space="preserve"> </w:t>
+      </w:r>
+      <w:hyperlink r:id="rId7" w:history="1">
+        <w:proofErr w:type="gramStart"/>
+        <w:r>
+          <w:rPr>
+            <w:rStyle w:val="Hipervnculo"/>
+            <w:b/>
+            <w:bCs/>
+          </w:rPr>
+          <w:t>Link</w:t>
+        </w:r>
+        <w:proofErr w:type="gramEnd"/>
+      </w:hyperlink>
+    </w:p>
+    <w:p>
+      <w:pPr>
+        <w:jc w:val="both"/>
+      </w:pPr>
+      <w:r>
+        <w:t xml:space="preserve">Desarrollé un modelo predictivo para detectar enfermedades cardiovasculares en base a características clínicas. Utilicé modelos como KNN y </w:t>
+      </w:r>
+      <w:proofErr w:type="spellStart"/>
+      <w:r>
+        <w:t>Random</w:t>
+      </w:r>
+      <w:proofErr w:type="spellEnd"/>
+      <w:r>
+        <w:t xml:space="preserve"> Forest, logrando una precisión del 85%. Implementé ingeniería de características para mejorar la calidad de los datos y optimicé los </w:t>
+      </w:r>
+      <w:proofErr w:type="spellStart"/>
+      <w:r>
+        <w:t>hiperparámetros</w:t>
+      </w:r>
+      <w:proofErr w:type="spellEnd"/>
+      <w:r>
+        <w:t xml:space="preserve"> mediante validación cruzada. </w:t>
+      </w:r>
+    </w:p>
+    <w:p>
+      <w:pPr>
+        <w:jc w:val="both"/>
+      </w:pPr>
+    </w:p>
+    <w:p>
+      <w:pPr>
+        <w:jc w:val="both"/>
+      </w:pPr>
+      <w:r>
+        <w:rPr>
+          <w:b/>
+          <w:bCs/>
+        </w:rPr>
+        <w:t>Clasificador de Perros y Gatos con Redes Convolucionales (2024)</w:t>
+      </w:r>
+      <w:r>
+        <w:rPr>
+          <w:b/>
+          <w:bCs/>
+        </w:rPr>
+        <w:t xml:space="preserve"> </w:t>
+      </w:r>
+      <w:hyperlink r:id="rId8" w:history="1">
+        <w:proofErr w:type="gramStart"/>
+        <w:r>
+          <w:rPr>
+            <w:rStyle w:val="Hipervnculo"/>
+            <w:b/>
+            <w:bCs/>
+          </w:rPr>
+          <w:t>Link</w:t>
+        </w:r>
+        <w:proofErr w:type="gramEnd"/>
+      </w:hyperlink>
+    </w:p>
+    <w:p>
+      <w:r>
+        <w:t xml:space="preserve">Desarrollé un clasificador de imágenes para distinguir entre perros y gatos usando una red neuronal convolucional (CNN) entrenada en un conjunto de imágenes de animales. Implementé técnicas de augmentación de datos y logramos una precisión del 90% en la clasificación. Utilicé transfer </w:t>
+      </w:r>
+      <w:proofErr w:type="spellStart"/>
+      <w:r>
+        <w:t>learning</w:t>
+      </w:r>
+      <w:proofErr w:type="spellEnd"/>
+      <w:r>
+        <w:t xml:space="preserve"> con VGG16 para mejorar el rendimiento del modelo.</w:t>
+      </w:r>
+    </w:p>
+    <w:p>
+      <w:pPr>
+        <w:pStyle w:val="Subttulo"/>
+        <w:numPr>
+          <w:ilvl w:val="0"/>
+          <w:numId w:val="0"/>
+        </w:numPr>
+        <w:jc w:val="center"/>
+      </w:pPr>
+      <w:r>
+        <w:lastRenderedPageBreak/>
+        <w:t>Habilidades Técnicas</w:t>
+      </w:r>
+    </w:p>
+    <w:p>
+      <w:r>
+        <w:rPr>
+          <w:noProof/>
+        </w:rPr>
+        <mc:AlternateContent>
+          <mc:Choice Requires="wps">
+            <w:drawing>
+              <wp:anchor distT="0" distB="0" distL="114300" distR="114300" simplePos="0" relativeHeight="251681792" behindDoc="0" locked="0" layoutInCell="1" allowOverlap="1" wp14:anchorId="646D4552" wp14:editId="4F094D0E">
+                <wp:simplePos x="0" y="0"/>
+                <wp:positionH relativeFrom="margin">
+                  <wp:posOffset>0</wp:posOffset>
+                </wp:positionH>
+                <wp:positionV relativeFrom="paragraph">
+                  <wp:posOffset>-635</wp:posOffset>
+                </wp:positionV>
+                <wp:extent cx="6076950" cy="9525"/>
+                <wp:effectExtent l="0" t="0" r="19050" b="28575"/>
+                <wp:wrapNone/>
+                <wp:docPr id="377554176" name="Conector recto 2"/>
+                <wp:cNvGraphicFramePr/>
+                <a:graphic xmlns:a="http://schemas.openxmlformats.org/drawingml/2006/main">
+                  <a:graphicData uri="http://schemas.microsoft.com/office/word/2010/wordprocessingShape">
+                    <wps:wsp>
+                      <wps:cNvCnPr/>
+                      <wps:spPr>
+                        <a:xfrm flipV="1">
+                          <a:off x="0" y="0"/>
+                          <a:ext cx="6076950" cy="9525"/>
+                        </a:xfrm>
+                        <a:prstGeom prst="line">
+                          <a:avLst/>
+                        </a:prstGeom>
+                        <a:ln>
+                          <a:solidFill>
+                            <a:schemeClr val="tx1"/>
+                          </a:solidFill>
+                        </a:ln>
+                      </wps:spPr>
+                      <wps:style>
+                        <a:lnRef idx="1">
+                          <a:schemeClr val="accent1"/>
+                        </a:lnRef>
+                        <a:fillRef idx="0">
+                          <a:schemeClr val="accent1"/>
+                        </a:fillRef>
+                        <a:effectRef idx="0">
+                          <a:schemeClr val="accent1"/>
+                        </a:effectRef>
+                        <a:fontRef idx="minor">
+                          <a:schemeClr val="tx1"/>
+                        </a:fontRef>
+                      </wps:style>
+                      <wps:bodyPr/>
+                    </wps:wsp>
+                  </a:graphicData>
+                </a:graphic>
+                <wp14:sizeRelH relativeFrom="margin">
+                  <wp14:pctWidth>0</wp14:pctWidth>
+                </wp14:sizeRelH>
+                <wp14:sizeRelV relativeFrom="margin">
+                  <wp14:pctHeight>0</wp14:pctHeight>
+                </wp14:sizeRelV>
+              </wp:anchor>
+            </w:drawing>
+          </mc:Choice>
+          <mc:Fallback>
+            <w:pict>
+              <v:line w14:anchorId="2C431C69" id="Conector recto 2" o:spid="_x0000_s1026" style="position:absolute;flip:y;z-index:251681792;visibility:visible;mso-wrap-style:square;mso-width-percent:0;mso-height-percent:0;mso-wrap-distance-left:9pt;mso-wrap-distance-top:0;mso-wrap-distance-right:9pt;mso-wrap-distance-bottom:0;mso-position-horizontal:absolute;mso-position-horizontal-relative:margin;mso-position-vertical:absolute;mso-position-vertical-relative:text;mso-width-percent:0;mso-height-percent:0;mso-width-relative:margin;mso-height-relative:margin" from="0,-.05pt" to="478.5pt,.7pt" o:gfxdata="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" strokecolor="black [3213]" strokeweight=".5pt">
+                <v:stroke joinstyle="miter"/>
+                <w10:wrap anchorx="margin"/>
+              </v:line>
+            </w:pict>
+          </mc:Fallback>
+        </mc:AlternateContent>
+      </w:r>
+    </w:p>
+    <w:p>
+      <w:pPr>
+        <w:jc w:val="center"/>
+      </w:pPr>
+      <w:r>
+        <w:t>Python/</w:t>
+      </w:r>
+      <w:proofErr w:type="spellStart"/>
+      <w:r>
+        <w:t>Scikit-</w:t>
+      </w:r>
+      <w:proofErr w:type="gramStart"/>
+      <w:r>
+        <w:t>learn</w:t>
+      </w:r>
+      <w:proofErr w:type="spellEnd"/>
+      <w:r>
+        <w:t xml:space="preserve">  |</w:t>
+      </w:r>
+      <w:proofErr w:type="gramEnd"/>
+      <w:r>
+        <w:t xml:space="preserve"> </w:t>
+      </w:r>
+      <w:r>
+        <w:t xml:space="preserve"> Excel</w:t>
+      </w:r>
+      <w:r>
+        <w:t xml:space="preserve">  </w:t>
+      </w:r>
+      <w:r>
+        <w:t xml:space="preserve">|  ML </w:t>
+      </w:r>
+      <w:proofErr w:type="spellStart"/>
+      <w:r>
+        <w:t>Models</w:t>
+      </w:r>
+      <w:proofErr w:type="spellEnd"/>
+      <w:r>
+        <w:t xml:space="preserve">  |  </w:t>
+      </w:r>
+      <w:proofErr w:type="spellStart"/>
+      <w:r>
+        <w:t>Power</w:t>
+      </w:r>
+      <w:proofErr w:type="spellEnd"/>
+      <w:r>
+        <w:t xml:space="preserve"> BI</w:t>
+      </w:r>
+      <w:r>
+        <w:t xml:space="preserve"> </w:t>
+      </w:r>
+      <w:r>
+        <w:t xml:space="preserve"> |  Econom</w:t>
+      </w:r>
+      <w:r>
+        <w:t>etría | Análisis de Datos</w:t>
+      </w:r>
+    </w:p>
+    <w:p/>
+    <w:p>
+      <w:pPr>
+        <w:pStyle w:val="Subttulo"/>
+        <w:jc w:val="center"/>
+      </w:pPr>
+      <w:r>
+        <w:t>Competencias Clave</w:t>
+      </w:r>
+    </w:p>
+    <w:p>
+      <w:r>
+        <w:rPr>
+          <w:noProof/>
+        </w:rPr>
+        <mc:AlternateContent>
+          <mc:Choice Requires="wps">
+            <w:drawing>
+              <wp:anchor distT="0" distB="0" distL="114300" distR="114300" simplePos="0" relativeHeight="251682816" behindDoc="0" locked="0" layoutInCell="1" allowOverlap="1" wp14:anchorId="32DDEC00" wp14:editId="06B394A5">
+                <wp:simplePos x="0" y="0"/>
+                <wp:positionH relativeFrom="margin">
+                  <wp:posOffset>0</wp:posOffset>
+                </wp:positionH>
+                <wp:positionV relativeFrom="paragraph">
+                  <wp:posOffset>-635</wp:posOffset>
+                </wp:positionV>
+                <wp:extent cx="6076950" cy="9525"/>
+                <wp:effectExtent l="0" t="0" r="19050" b="28575"/>
+                <wp:wrapNone/>
+                <wp:docPr id="246090281" name="Conector recto 2"/>
+                <wp:cNvGraphicFramePr/>
+                <a:graphic xmlns:a="http://schemas.openxmlformats.org/drawingml/2006/main">
+                  <a:graphicData uri="http://schemas.microsoft.com/office/word/2010/wordprocessingShape">
+                    <wps:wsp>
+                      <wps:cNvCnPr/>
+                      <wps:spPr>
+                        <a:xfrm flipV="1">
+                          <a:off x="0" y="0"/>
+                          <a:ext cx="6076950" cy="9525"/>
+                        </a:xfrm>
+                        <a:prstGeom prst="line">
+                          <a:avLst/>
+                        </a:prstGeom>
+                        <a:ln>
+                          <a:solidFill>
+                            <a:schemeClr val="tx1"/>
+                          </a:solidFill>
+                        </a:ln>
+                      </wps:spPr>
+                      <wps:style>
+                        <a:lnRef idx="1">
+                          <a:schemeClr val="accent1"/>
+                        </a:lnRef>
+                        <a:fillRef idx="0">
+                          <a:schemeClr val="accent1"/>
+                        </a:fillRef>
+                        <a:effectRef idx="0">
+                          <a:schemeClr val="accent1"/>
+                        </a:effectRef>
+                        <a:fontRef idx="minor">
+                          <a:schemeClr val="tx1"/>
+                        </a:fontRef>
+                      </wps:style>
+                      <wps:bodyPr/>
+                    </wps:wsp>
+                  </a:graphicData>
+                </a:graphic>
+                <wp14:sizeRelH relativeFrom="margin">
+                  <wp14:pctWidth>0</wp14:pctWidth>
+                </wp14:sizeRelH>
+                <wp14:sizeRelV relativeFrom="margin">
+                  <wp14:pctHeight>0</wp14:pctHeight>
+                </wp14:sizeRelV>
+              </wp:anchor>
+            </w:drawing>
+          </mc:Choice>
+          <mc:Fallback>
+            <w:pict>
+              <v:line w14:anchorId="469C2287" id="Conector recto 2" o:spid="_x0000_s1026" style="position:absolute;flip:y;z-index:251682816;visibility:visible;mso-wrap-style:square;mso-width-percent:0;mso-height-percent:0;mso-wrap-distance-left:9pt;mso-wrap-distance-top:0;mso-wrap-distance-right:9pt;mso-wrap-distance-bottom:0;mso-position-horizontal:absolute;mso-position-horizontal-relative:margin;mso-position-vertical:absolute;mso-position-vertical-relative:text;mso-width-percent:0;mso-height-percent:0;mso-width-relative:margin;mso-height-relative:margin" from="0,-.05pt" to="478.5pt,.7pt" o:gfxdata="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" strokecolor="black [3213]" strokeweight=".5pt">
+                <v:stroke joinstyle="miter"/>
+                <w10:wrap anchorx="margin"/>
+              </v:line>
+            </w:pict>
+          </mc:Fallback>
+        </mc:AlternateContent>
+      </w:r>
+    </w:p>
+    <w:p>
+      <w:pPr>
+        <w:jc w:val="both"/>
+      </w:pPr>
+      <w:r>
+        <w:t>Aprendizaje continuo</w:t>
+      </w:r>
+      <w:r>
+        <w:t xml:space="preserve"> |</w:t>
+      </w:r>
+      <w:r>
+        <w:t xml:space="preserve"> Organización</w:t>
+      </w:r>
+      <w:r>
+        <w:t xml:space="preserve"> | </w:t>
+      </w:r>
+      <w:r>
+        <w:t>Adaptabilidad</w:t>
+      </w:r>
+      <w:r>
+        <w:t xml:space="preserve"> |</w:t>
+      </w:r>
+      <w:r>
+        <w:t xml:space="preserve"> Atención al detalle</w:t>
+      </w:r>
+      <w:r>
+        <w:t xml:space="preserve"> | </w:t>
+      </w:r>
+      <w:r>
+        <w:t>Resolución de problemas</w:t>
+      </w:r>
+      <w:r>
+        <w:t xml:space="preserve"> | </w:t>
+      </w:r>
+      <w:r>
+        <w:t>Proactividad</w:t>
+      </w:r>
+      <w:r>
+        <w:t xml:space="preserve"> | </w:t>
+      </w:r>
+      <w:r>
+        <w:t>Colaboración</w:t>
+      </w:r>
+      <w:r>
+        <w:t xml:space="preserve"> | </w:t>
+      </w:r>
+      <w:r>
+        <w:t>Pensamiento crítico</w:t>
+      </w:r>
+      <w:r>
+        <w:t xml:space="preserve"> | </w:t>
+      </w:r>
+      <w:r>
+        <w:t>Gestión del tiempo</w:t>
+      </w:r>
+      <w:r>
+        <w:t xml:space="preserve"> |</w:t>
+      </w:r>
+      <w:r>
+        <w:t xml:space="preserve"> </w:t>
+      </w:r>
+      <w:r>
+        <w:t>Comunicación efectiva</w:t>
+      </w:r>
+      <w:r>
+        <w:t xml:space="preserve"> | Trabajo Autónomo </w:t>
+      </w:r>
+    </w:p>
+    <w:p/>
+    <w:p>
+      <w:pPr>
+        <w:pStyle w:val="Subttulo"/>
+        <w:jc w:val="center"/>
+      </w:pPr>
+      <w:r>
+        <w:t>Experiencia Laboral</w:t>
+      </w:r>
+    </w:p>
+    <w:p>
+      <w:r>
+        <w:rPr>
+          <w:noProof/>
+        </w:rPr>
+        <mc:AlternateContent>
+          <mc:Choice Requires="wps">
+            <w:drawing>
+              <wp:anchor distT="0" distB="0" distL="114300" distR="114300" simplePos="0" relativeHeight="251684864" behindDoc="0" locked="0" layoutInCell="1" allowOverlap="1" wp14:anchorId="202D200C" wp14:editId="7E333809">
+                <wp:simplePos x="0" y="0"/>
+                <wp:positionH relativeFrom="margin">
+                  <wp:posOffset>0</wp:posOffset>
+                </wp:positionH>
+                <wp:positionV relativeFrom="paragraph">
+                  <wp:posOffset>-635</wp:posOffset>
+                </wp:positionV>
+                <wp:extent cx="6076950" cy="9525"/>
+                <wp:effectExtent l="0" t="0" r="19050" b="28575"/>
+                <wp:wrapNone/>
+                <wp:docPr id="355560834" name="Conector recto 2"/>
+                <wp:cNvGraphicFramePr/>
+                <a:graphic xmlns:a="http://schemas.openxmlformats.org/drawingml/2006/main">
+                  <a:graphicData uri="http://schemas.microsoft.com/office/word/2010/wordprocessingShape">
+                    <wps:wsp>
+                      <wps:cNvCnPr/>
+                      <wps:spPr>
+                        <a:xfrm flipV="1">
+                          <a:off x="0" y="0"/>
+                          <a:ext cx="6076950" cy="9525"/>
+                        </a:xfrm>
+                        <a:prstGeom prst="line">
+                          <a:avLst/>
+                        </a:prstGeom>
+                        <a:ln>
+                          <a:solidFill>
+                            <a:schemeClr val="tx1"/>
+                          </a:solidFill>
+                        </a:ln>
+                      </wps:spPr>
+                      <wps:style>
+                        <a:lnRef idx="1">
+                          <a:schemeClr val="accent1"/>
+                        </a:lnRef>
+                        <a:fillRef idx="0">
+                          <a:schemeClr val="accent1"/>
+                        </a:fillRef>
+                        <a:effectRef idx="0">
+                          <a:schemeClr val="accent1"/>
+                        </a:effectRef>
+                        <a:fontRef idx="minor">
+                          <a:schemeClr val="tx1"/>
+                        </a:fontRef>
+                      </wps:style>
+                      <wps:bodyPr/>
+                    </wps:wsp>
+                  </a:graphicData>
+                </a:graphic>
+                <wp14:sizeRelH relativeFrom="margin">
+                  <wp14:pctWidth>0</wp14:pctWidth>
+                </wp14:sizeRelH>
+                <wp14:sizeRelV relativeFrom="margin">
+                  <wp14:pctHeight>0</wp14:pctHeight>
+                </wp14:sizeRelV>
+              </wp:anchor>
+            </w:drawing>
+          </mc:Choice>
+          <mc:Fallback>
+            <w:pict>
+              <v:line w14:anchorId="29A6ACDB" id="Conector recto 2" o:spid="_x0000_s1026" style="position:absolute;flip:y;z-index:251684864;visibility:visible;mso-wrap-style:square;mso-width-percent:0;mso-height-percent:0;mso-wrap-distance-left:9pt;mso-wrap-distance-top:0;mso-wrap-distance-right:9pt;mso-wrap-distance-bottom:0;mso-position-horizontal:absolute;mso-position-horizontal-relative:margin;mso-position-vertical:absolute;mso-position-vertical-relative:text;mso-width-percent:0;mso-height-percent:0;mso-width-relative:margin;mso-height-relative:margin" from="0,-.05pt" to="478.5pt,.7pt" o:gfxdata="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" strokecolor="black [3213]" strokeweight=".5pt">
+                <v:stroke joinstyle="miter"/>
+                <w10:wrap anchorx="margin"/>
+              </v:line>
+            </w:pict>
+          </mc:Fallback>
+        </mc:AlternateContent>
+      </w:r>
+      <w:r>
+        <w:tab/>
+      </w:r>
+      <w:r>
+        <w:tab/>
+      </w:r>
+      <w:r>
+        <w:tab/>
+      </w:r>
+      <w:r>
+        <w:tab/>
+      </w:r>
+      <w:r>
+        <w:tab/>
+      </w:r>
+      <w:r>
+        <w:tab/>
+      </w:r>
+      <w:r>
+        <w:tab/>
+      </w:r>
+      <w:r>
+        <w:tab/>
+      </w:r>
+      <w:r>
+        <w:tab/>
+      </w:r>
+      <w:r>
+        <w:tab/>
+      </w:r>
+      <w:r>
+        <w:tab/>
+      </w:r>
+      <w:r>
+        <w:tab/>
+      </w:r>
+    </w:p>
+    <w:p>
+      <w:r>
+        <w:rPr>
+          <w:b/>
+          <w:bCs/>
+        </w:rPr>
+        <w:t xml:space="preserve">Analista de Control de Calidad | </w:t>
+      </w:r>
+      <w:proofErr w:type="spellStart"/>
+      <w:r>
+        <w:rPr>
+          <w:b/>
+          <w:bCs/>
+        </w:rPr>
+        <w:t>Intouch</w:t>
+      </w:r>
+      <w:proofErr w:type="spellEnd"/>
+      <w:r>
+        <w:rPr>
+          <w:b/>
+          <w:bCs/>
+        </w:rPr>
+        <w:t xml:space="preserve"> CX</w:t>
+      </w:r>
+    </w:p>
+    <w:p>
+      <w:r>
+        <w:t xml:space="preserve">03/2021 </w:t>
+      </w:r>
+      <w:r>
+        <w:t>–</w:t>
+      </w:r>
+      <w:r>
+        <w:t xml:space="preserve"> Presente</w:t>
+      </w:r>
+    </w:p>
+    <w:p>
+      <w:pPr>
+        <w:pStyle w:val="Prrafodelista"/>
+        <w:numPr>
+          <w:ilvl w:val="0"/>
+          <w:numId w:val="5"/>
+        </w:numPr>
+      </w:pPr>
+      <w:r>
+        <w:t>Monitoreo y evaluación de llamadas para asegurar el cumplimiento de los estándares de calidad en el departamento de ventas.</w:t>
+      </w:r>
+    </w:p>
+    <w:p>
+      <w:pPr>
+        <w:pStyle w:val="Prrafodelista"/>
+        <w:numPr>
+          <w:ilvl w:val="0"/>
+          <w:numId w:val="5"/>
+        </w:numPr>
+      </w:pPr>
+      <w:r>
+        <w:t xml:space="preserve">Implementación de mejoras continuas en los procesos de ventas a través del análisis de datos y </w:t>
+      </w:r>
+      <w:proofErr w:type="spellStart"/>
+      <w:r>
+        <w:t>feedback</w:t>
+      </w:r>
+      <w:proofErr w:type="spellEnd"/>
+      <w:r>
+        <w:t>.</w:t>
+      </w:r>
+    </w:p>
+    <w:p>
+      <w:pPr>
+        <w:pStyle w:val="Prrafodelista"/>
+      </w:pPr>
+    </w:p>
+    <w:p>
+      <w:r>
+        <w:rPr>
+          <w:b/>
+          <w:bCs/>
+        </w:rPr>
+        <w:t>Diseñadora de cursos E-</w:t>
+      </w:r>
+      <w:proofErr w:type="spellStart"/>
+      <w:r>
+        <w:rPr>
+          <w:b/>
+          <w:bCs/>
+        </w:rPr>
+        <w:t>Learing</w:t>
+      </w:r>
+      <w:proofErr w:type="spellEnd"/>
+      <w:r>
+        <w:rPr>
+          <w:b/>
+          <w:bCs/>
+        </w:rPr>
+        <w:t xml:space="preserve"> | </w:t>
+      </w:r>
+      <w:proofErr w:type="spellStart"/>
+      <w:r>
+        <w:rPr>
+          <w:b/>
+          <w:bCs/>
+        </w:rPr>
+        <w:t>Strategia</w:t>
+      </w:r>
+      <w:proofErr w:type="spellEnd"/>
+      <w:r>
+        <w:rPr>
+          <w:b/>
+          <w:bCs/>
+        </w:rPr>
+        <w:t xml:space="preserve"> Virtual</w:t>
+      </w:r>
+    </w:p>
+    <w:p>
+      <w:r>
+        <w:t>01/2018 - 02/2021</w:t>
+      </w:r>
+    </w:p>
+    <w:p>
+      <w:pPr>
+        <w:pStyle w:val="Prrafodelista"/>
+        <w:numPr>
+          <w:ilvl w:val="0"/>
+          <w:numId w:val="5"/>
+        </w:numPr>
+      </w:pPr>
+      <w:r>
+        <w:t>Desarrollo de cursos de capacitación personalizados para empleados, directores y ejecutivos del sector público y privado.</w:t>
+      </w:r>
+    </w:p>
+    <w:p>
+      <w:pPr>
+        <w:pStyle w:val="Prrafodelista"/>
+        <w:numPr>
+          <w:ilvl w:val="0"/>
+          <w:numId w:val="5"/>
+        </w:numPr>
+      </w:pPr>
+      <w:r>
+        <w:t>Creación de contenidos interactivos y visuales para mejorar la experiencia de aprendizaje.</w:t>
+      </w:r>
+    </w:p>
+    <w:p>
+      <w:pPr>
+        <w:pStyle w:val="Prrafodelista"/>
+        <w:numPr>
+          <w:ilvl w:val="0"/>
+          <w:numId w:val="5"/>
+        </w:numPr>
+      </w:pPr>
+      <w:r>
+        <w:t>Provisión de soporte a empresas como Ingenio Pantaleón y SAT, asegurando la efectividad de los programas de formación.</w:t>
+      </w:r>
+    </w:p>
+    <w:p>
+      <w:pPr>
+        <w:pStyle w:val="Subttulo"/>
+      </w:pPr>
     </w:p>
     <w:p>
       <w:pPr>
@@ -475,22 +1372,33 @@
       </w:pPr>
     </w:p>
     <w:p>
+      <w:pPr>
+        <w:rPr>
+          <w:b/>
+          <w:bCs/>
+        </w:rPr>
+      </w:pPr>
+      <w:r>
+        <w:rPr>
+          <w:b/>
+          <w:bCs/>
+        </w:rPr>
+        <w:t xml:space="preserve">Licenciatura en Economía Empresarial (8vo Semestre) </w:t>
+      </w:r>
+    </w:p>
+    <w:p>
       <w:r>
         <w:t xml:space="preserve">Universidad Rafael Landívar </w:t>
       </w:r>
     </w:p>
     <w:p>
-      <w:r>
-        <w:t xml:space="preserve">Licenciatura en Economía Empresarial (8vo Semestre) </w:t>
-      </w:r>
-    </w:p>
-    <w:p>
       <w:pPr>
         <w:rPr>
           <w:u w:val="single"/>
         </w:rPr>
       </w:pPr>
       <w:r>
+        <w:lastRenderedPageBreak/>
         <w:t xml:space="preserve">Ene 2018 - Presente </w:t>
       </w:r>
     </w:p>
@@ -504,7 +1412,7 @@
         <w:sectPr>
           <w:type w:val="continuous"/>
           <w:pgSz w:w="12240" w:h="15840"/>
-          <w:pgMar w:top="1418" w:right="1701" w:bottom="851" w:left="1701" w:header="709" w:footer="709" w:gutter="0"/>
+          <w:pgMar w:top="1417" w:right="1701" w:bottom="1417" w:left="1701" w:header="708" w:footer="708" w:gutter="0"/>
           <w:cols w:space="708"/>
           <w:docGrid w:linePitch="360"/>
         </w:sectPr>
@@ -519,12 +1427,21 @@
         <w:t xml:space="preserve"> </w:t>
       </w:r>
       <w:r>
-        <w:t xml:space="preserve">      </w:t>
-      </w:r>
-    </w:p>
-    <w:p>
-      <w:pPr>
+        <w:t xml:space="preserve">     </w:t>
+      </w:r>
+    </w:p>
+    <w:p/>
+    <w:p>
+      <w:pPr>
+        <w:pStyle w:val="Subttulo"/>
         <w:jc w:val="center"/>
+      </w:pPr>
+      <w:r>
+        <w:t>Cursos Realizados</w:t>
+      </w:r>
+    </w:p>
+    <w:p>
+      <w:pPr>
         <w:sectPr>
           <w:type w:val="continuous"/>
           <w:pgSz w:w="12240" w:h="15840"/>
@@ -533,449 +1450,6 @@
           <w:docGrid w:linePitch="360"/>
         </w:sectPr>
       </w:pPr>
-    </w:p>
-    <w:p>
-      <w:pPr>
-        <w:pStyle w:val="Subttulo"/>
-        <w:jc w:val="center"/>
-      </w:pPr>
-      <w:r>
-        <w:t>Experiencia Laboral</w:t>
-      </w:r>
-    </w:p>
-    <w:p>
-      <w:r>
-        <w:rPr>
-          <w:noProof/>
-        </w:rPr>
-        <mc:AlternateContent>
-          <mc:Choice Requires="wps">
-            <w:drawing>
-              <wp:anchor distT="0" distB="0" distL="114300" distR="114300" simplePos="0" relativeHeight="251665408" behindDoc="0" locked="0" layoutInCell="1" allowOverlap="1" wp14:anchorId="4F3C5696" wp14:editId="58D2854B">
-                <wp:simplePos x="0" y="0"/>
-                <wp:positionH relativeFrom="margin">
-                  <wp:posOffset>0</wp:posOffset>
-                </wp:positionH>
-                <wp:positionV relativeFrom="paragraph">
-                  <wp:posOffset>-635</wp:posOffset>
-                </wp:positionV>
-                <wp:extent cx="6076950" cy="9525"/>
-                <wp:effectExtent l="0" t="0" r="19050" b="28575"/>
-                <wp:wrapNone/>
-                <wp:docPr id="355560834" name="Conector recto 2"/>
-                <wp:cNvGraphicFramePr/>
-                <a:graphic xmlns:a="http://schemas.openxmlformats.org/drawingml/2006/main">
-                  <a:graphicData uri="http://schemas.microsoft.com/office/word/2010/wordprocessingShape">
-                    <wps:wsp>
-                      <wps:cNvCnPr/>
-                      <wps:spPr>
-                        <a:xfrm flipV="1">
-                          <a:off x="0" y="0"/>
-                          <a:ext cx="6076950" cy="9525"/>
-                        </a:xfrm>
-                        <a:prstGeom prst="line">
-                          <a:avLst/>
-                        </a:prstGeom>
-                        <a:ln>
-                          <a:solidFill>
-                            <a:schemeClr val="tx1"/>
-                          </a:solidFill>
-                        </a:ln>
-                      </wps:spPr>
-                      <wps:style>
-                        <a:lnRef idx="1">
-                          <a:schemeClr val="accent1"/>
-                        </a:lnRef>
-                        <a:fillRef idx="0">
-                          <a:schemeClr val="accent1"/>
-                        </a:fillRef>
-                        <a:effectRef idx="0">
-                          <a:schemeClr val="accent1"/>
-                        </a:effectRef>
-                        <a:fontRef idx="minor">
-                          <a:schemeClr val="tx1"/>
-                        </a:fontRef>
-                      </wps:style>
-                      <wps:bodyPr/>
-                    </wps:wsp>
-                  </a:graphicData>
-                </a:graphic>
-                <wp14:sizeRelH relativeFrom="margin">
-                  <wp14:pctWidth>0</wp14:pctWidth>
-                </wp14:sizeRelH>
-                <wp14:sizeRelV relativeFrom="margin">
-                  <wp14:pctHeight>0</wp14:pctHeight>
-                </wp14:sizeRelV>
-              </wp:anchor>
-            </w:drawing>
-          </mc:Choice>
-          <mc:Fallback>
-            <w:pict>
-              <v:line w14:anchorId="582A9D1F" id="Conector recto 2" o:spid="_x0000_s1026" style="position:absolute;flip:y;z-index:251665408;visibility:visible;mso-wrap-style:square;mso-width-percent:0;mso-height-percent:0;mso-wrap-distance-left:9pt;mso-wrap-distance-top:0;mso-wrap-distance-right:9pt;mso-wrap-distance-bottom:0;mso-position-horizontal:absolute;mso-position-horizontal-relative:margin;mso-position-vertical:absolute;mso-position-vertical-relative:text;mso-width-percent:0;mso-height-percent:0;mso-width-relative:margin;mso-height-relative:margin" from="0,-.05pt" to="478.5pt,.7pt" o:gfxdata="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" strokecolor="black [3213]" strokeweight=".5pt">
-                <v:stroke joinstyle="miter"/>
-                <w10:wrap anchorx="margin"/>
-              </v:line>
-            </w:pict>
-          </mc:Fallback>
-        </mc:AlternateContent>
-      </w:r>
-      <w:r>
-        <w:tab/>
-      </w:r>
-      <w:r>
-        <w:tab/>
-      </w:r>
-      <w:r>
-        <w:tab/>
-      </w:r>
-      <w:r>
-        <w:tab/>
-      </w:r>
-      <w:r>
-        <w:tab/>
-      </w:r>
-      <w:r>
-        <w:tab/>
-      </w:r>
-      <w:r>
-        <w:tab/>
-      </w:r>
-      <w:r>
-        <w:tab/>
-      </w:r>
-      <w:r>
-        <w:tab/>
-      </w:r>
-      <w:r>
-        <w:tab/>
-      </w:r>
-      <w:r>
-        <w:tab/>
-      </w:r>
-      <w:r>
-        <w:tab/>
-      </w:r>
-    </w:p>
-    <w:p>
-      <w:r>
-        <w:rPr>
-          <w:b/>
-          <w:bCs/>
-        </w:rPr>
-        <w:t xml:space="preserve">Analista de Control de Calidad | </w:t>
-      </w:r>
-      <w:proofErr w:type="spellStart"/>
-      <w:r>
-        <w:rPr>
-          <w:b/>
-          <w:bCs/>
-        </w:rPr>
-        <w:t>Intouch</w:t>
-      </w:r>
-      <w:proofErr w:type="spellEnd"/>
-      <w:r>
-        <w:rPr>
-          <w:b/>
-          <w:bCs/>
-        </w:rPr>
-        <w:t xml:space="preserve"> CX</w:t>
-      </w:r>
-    </w:p>
-    <w:p>
-      <w:r>
-        <w:t xml:space="preserve">03/2021 </w:t>
-      </w:r>
-      <w:r>
-        <w:t>–</w:t>
-      </w:r>
-      <w:r>
-        <w:t xml:space="preserve"> Presente</w:t>
-      </w:r>
-    </w:p>
-    <w:p>
-      <w:pPr>
-        <w:pStyle w:val="Prrafodelista"/>
-        <w:numPr>
-          <w:ilvl w:val="0"/>
-          <w:numId w:val="5"/>
-        </w:numPr>
-      </w:pPr>
-      <w:r>
-        <w:t>Monitoreo y evaluación de llamadas para asegurar el cumplimiento de los estándares de calidad en el departamento de ventas.</w:t>
-      </w:r>
-    </w:p>
-    <w:p>
-      <w:pPr>
-        <w:pStyle w:val="Prrafodelista"/>
-        <w:numPr>
-          <w:ilvl w:val="0"/>
-          <w:numId w:val="5"/>
-        </w:numPr>
-      </w:pPr>
-      <w:r>
-        <w:t xml:space="preserve">Implementación de mejoras continuas en los procesos de ventas a través del análisis de datos y </w:t>
-      </w:r>
-      <w:proofErr w:type="spellStart"/>
-      <w:r>
-        <w:t>feedback</w:t>
-      </w:r>
-      <w:proofErr w:type="spellEnd"/>
-      <w:r>
-        <w:t>.</w:t>
-      </w:r>
-    </w:p>
-    <w:p>
-      <w:pPr>
-        <w:pStyle w:val="Prrafodelista"/>
-        <w:numPr>
-          <w:ilvl w:val="0"/>
-          <w:numId w:val="5"/>
-        </w:numPr>
-      </w:pPr>
-      <w:r>
-        <w:t>Colaboración con equipos de ventas para identificar áreas de oportunidad y desarrollar estrategias de capacitación.</w:t>
-      </w:r>
-    </w:p>
-    <w:p/>
-    <w:p/>
-    <w:p/>
-    <w:p>
-      <w:r>
-        <w:rPr>
-          <w:b/>
-          <w:bCs/>
-        </w:rPr>
-        <w:lastRenderedPageBreak/>
-        <w:t>Diseñadora de cursos E-</w:t>
-      </w:r>
-      <w:proofErr w:type="spellStart"/>
-      <w:r>
-        <w:rPr>
-          <w:b/>
-          <w:bCs/>
-        </w:rPr>
-        <w:t>Learing</w:t>
-      </w:r>
-      <w:proofErr w:type="spellEnd"/>
-      <w:r>
-        <w:rPr>
-          <w:b/>
-          <w:bCs/>
-        </w:rPr>
-        <w:t xml:space="preserve"> | </w:t>
-      </w:r>
-      <w:proofErr w:type="spellStart"/>
-      <w:r>
-        <w:rPr>
-          <w:b/>
-          <w:bCs/>
-        </w:rPr>
-        <w:t>Strategia</w:t>
-      </w:r>
-      <w:proofErr w:type="spellEnd"/>
-      <w:r>
-        <w:rPr>
-          <w:b/>
-          <w:bCs/>
-        </w:rPr>
-        <w:t xml:space="preserve"> Virtual</w:t>
-      </w:r>
-    </w:p>
-    <w:p>
-      <w:r>
-        <w:t>01/2018 - 02/2021</w:t>
-      </w:r>
-    </w:p>
-    <w:p>
-      <w:pPr>
-        <w:pStyle w:val="Prrafodelista"/>
-        <w:numPr>
-          <w:ilvl w:val="0"/>
-          <w:numId w:val="5"/>
-        </w:numPr>
-      </w:pPr>
-      <w:r>
-        <w:t>Desarrollo de cursos de capacitación personalizados para empleados, directores y ejecutivos del sector público y privado.</w:t>
-      </w:r>
-    </w:p>
-    <w:p>
-      <w:pPr>
-        <w:pStyle w:val="Prrafodelista"/>
-        <w:numPr>
-          <w:ilvl w:val="0"/>
-          <w:numId w:val="5"/>
-        </w:numPr>
-      </w:pPr>
-      <w:r>
-        <w:t>Creación de contenidos interactivos y visuales para mejorar la experiencia de aprendizaje.</w:t>
-      </w:r>
-    </w:p>
-    <w:p>
-      <w:pPr>
-        <w:pStyle w:val="Prrafodelista"/>
-        <w:numPr>
-          <w:ilvl w:val="0"/>
-          <w:numId w:val="5"/>
-        </w:numPr>
-      </w:pPr>
-      <w:r>
-        <w:t>Provisión de soporte a empresas como Ingenio Pantaleón y SAT, asegurando la efectividad de los programas de formación.</w:t>
-      </w:r>
-    </w:p>
-    <w:p>
-      <w:pPr>
-        <w:ind w:left="720"/>
-      </w:pPr>
-    </w:p>
-    <w:p>
-      <w:pPr>
-        <w:pStyle w:val="Subttulo"/>
-        <w:numPr>
-          <w:ilvl w:val="0"/>
-          <w:numId w:val="0"/>
-        </w:numPr>
-        <w:jc w:val="center"/>
-      </w:pPr>
-      <w:r>
-        <w:t>Habilidades Técnicas</w:t>
-      </w:r>
-    </w:p>
-    <w:p>
-      <w:pPr>
-        <w:sectPr>
-          <w:type w:val="continuous"/>
-          <w:pgSz w:w="12240" w:h="15840"/>
-          <w:pgMar w:top="1417" w:right="1701" w:bottom="1417" w:left="1701" w:header="708" w:footer="708" w:gutter="0"/>
-          <w:cols w:space="708"/>
-          <w:docGrid w:linePitch="360"/>
-        </w:sectPr>
-      </w:pPr>
-      <w:r>
-        <w:rPr>
-          <w:noProof/>
-        </w:rPr>
-        <mc:AlternateContent>
-          <mc:Choice Requires="wps">
-            <w:drawing>
-              <wp:anchor distT="0" distB="0" distL="114300" distR="114300" simplePos="0" relativeHeight="251667456" behindDoc="0" locked="0" layoutInCell="1" allowOverlap="1" wp14:anchorId="39514DFA" wp14:editId="7F293619">
-                <wp:simplePos x="0" y="0"/>
-                <wp:positionH relativeFrom="margin">
-                  <wp:posOffset>0</wp:posOffset>
-                </wp:positionH>
-                <wp:positionV relativeFrom="paragraph">
-                  <wp:posOffset>-635</wp:posOffset>
-                </wp:positionV>
-                <wp:extent cx="6076950" cy="9525"/>
-                <wp:effectExtent l="0" t="0" r="19050" b="28575"/>
-                <wp:wrapNone/>
-                <wp:docPr id="377554176" name="Conector recto 2"/>
-                <wp:cNvGraphicFramePr/>
-                <a:graphic xmlns:a="http://schemas.openxmlformats.org/drawingml/2006/main">
-                  <a:graphicData uri="http://schemas.microsoft.com/office/word/2010/wordprocessingShape">
-                    <wps:wsp>
-                      <wps:cNvCnPr/>
-                      <wps:spPr>
-                        <a:xfrm flipV="1">
-                          <a:off x="0" y="0"/>
-                          <a:ext cx="6076950" cy="9525"/>
-                        </a:xfrm>
-                        <a:prstGeom prst="line">
-                          <a:avLst/>
-                        </a:prstGeom>
-                        <a:ln>
-                          <a:solidFill>
-                            <a:schemeClr val="tx1"/>
-                          </a:solidFill>
-                        </a:ln>
-                      </wps:spPr>
-                      <wps:style>
-                        <a:lnRef idx="1">
-                          <a:schemeClr val="accent1"/>
-                        </a:lnRef>
-                        <a:fillRef idx="0">
-                          <a:schemeClr val="accent1"/>
-                        </a:fillRef>
-                        <a:effectRef idx="0">
-                          <a:schemeClr val="accent1"/>
-                        </a:effectRef>
-                        <a:fontRef idx="minor">
-                          <a:schemeClr val="tx1"/>
-                        </a:fontRef>
-                      </wps:style>
-                      <wps:bodyPr/>
-                    </wps:wsp>
-                  </a:graphicData>
-                </a:graphic>
-                <wp14:sizeRelH relativeFrom="margin">
-                  <wp14:pctWidth>0</wp14:pctWidth>
-                </wp14:sizeRelH>
-                <wp14:sizeRelV relativeFrom="margin">
-                  <wp14:pctHeight>0</wp14:pctHeight>
-                </wp14:sizeRelV>
-              </wp:anchor>
-            </w:drawing>
-          </mc:Choice>
-          <mc:Fallback>
-            <w:pict>
-              <v:line w14:anchorId="4326A850" id="Conector recto 2" o:spid="_x0000_s1026" style="position:absolute;flip:y;z-index:251667456;visibility:visible;mso-wrap-style:square;mso-width-percent:0;mso-height-percent:0;mso-wrap-distance-left:9pt;mso-wrap-distance-top:0;mso-wrap-distance-right:9pt;mso-wrap-distance-bottom:0;mso-position-horizontal:absolute;mso-position-horizontal-relative:margin;mso-position-vertical:absolute;mso-position-vertical-relative:text;mso-width-percent:0;mso-height-percent:0;mso-width-relative:margin;mso-height-relative:margin" from="0,-.05pt" to="478.5pt,.7pt" o:gfxdata="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" strokecolor="black [3213]" strokeweight=".5pt">
-                <v:stroke joinstyle="miter"/>
-                <w10:wrap anchorx="margin"/>
-              </v:line>
-            </w:pict>
-          </mc:Fallback>
-        </mc:AlternateContent>
-      </w:r>
-    </w:p>
-    <w:p>
-      <w:pPr>
-        <w:jc w:val="center"/>
-        <w:sectPr>
-          <w:type w:val="continuous"/>
-          <w:pgSz w:w="12240" w:h="15840"/>
-          <w:pgMar w:top="1417" w:right="1701" w:bottom="1417" w:left="1701" w:header="708" w:footer="708" w:gutter="0"/>
-          <w:cols w:space="708"/>
-          <w:docGrid w:linePitch="360"/>
-        </w:sectPr>
-      </w:pPr>
-      <w:r>
-        <w:t>Python/</w:t>
-      </w:r>
-      <w:proofErr w:type="spellStart"/>
-      <w:r>
-        <w:t>Scikit-learn</w:t>
-      </w:r>
-      <w:proofErr w:type="spellEnd"/>
-      <w:r>
-        <w:t xml:space="preserve">   |   R   |   Excel Avanzado   |   Machine </w:t>
-      </w:r>
-      <w:proofErr w:type="spellStart"/>
-      <w:r>
-        <w:t>Learning</w:t>
-      </w:r>
-      <w:proofErr w:type="spellEnd"/>
-      <w:r>
-        <w:t xml:space="preserve">   |   PostgreSQL   |   </w:t>
-      </w:r>
-      <w:proofErr w:type="spellStart"/>
-      <w:r>
-        <w:t>Power</w:t>
-      </w:r>
-      <w:proofErr w:type="spellEnd"/>
-      <w:r>
-        <w:t xml:space="preserve"> BI</w:t>
-      </w:r>
-    </w:p>
-    <w:p/>
-    <w:p>
-      <w:pPr>
-        <w:pStyle w:val="Subttulo"/>
-        <w:jc w:val="center"/>
-      </w:pPr>
-      <w:r>
-        <w:t>Cursos Realizados</w:t>
-      </w:r>
-    </w:p>
-    <w:p>
       <w:r>
         <w:rPr>
           <w:noProof/>
@@ -1054,6 +1528,399 @@
     </w:p>
     <w:p>
       <w:pPr>
+        <w:rPr>
+          <w:b/>
+          <w:bCs/>
+        </w:rPr>
+      </w:pPr>
+      <w:r>
+        <w:rPr>
+          <w:b/>
+          <w:bCs/>
+        </w:rPr>
+        <w:t xml:space="preserve">Certificación Python </w:t>
+      </w:r>
+      <w:proofErr w:type="spellStart"/>
+      <w:r>
+        <w:rPr>
+          <w:b/>
+          <w:bCs/>
+        </w:rPr>
+        <w:t>Analytics</w:t>
+      </w:r>
+      <w:proofErr w:type="spellEnd"/>
+      <w:r>
+        <w:rPr>
+          <w:b/>
+          <w:bCs/>
+        </w:rPr>
+        <w:t xml:space="preserve"> </w:t>
+      </w:r>
+      <w:hyperlink r:id="rId9" w:history="1">
+        <w:proofErr w:type="gramStart"/>
+        <w:r>
+          <w:rPr>
+            <w:rStyle w:val="Hipervnculo"/>
+            <w:b/>
+            <w:bCs/>
+          </w:rPr>
+          <w:t>Link</w:t>
+        </w:r>
+        <w:proofErr w:type="gramEnd"/>
+      </w:hyperlink>
+    </w:p>
+    <w:p>
+      <w:proofErr w:type="spellStart"/>
+      <w:r>
+        <w:t>Inove</w:t>
+      </w:r>
+      <w:proofErr w:type="spellEnd"/>
+      <w:r>
+        <w:t xml:space="preserve"> </w:t>
+      </w:r>
+      <w:proofErr w:type="spellStart"/>
+      <w:r>
+        <w:t>Coding</w:t>
+      </w:r>
+      <w:proofErr w:type="spellEnd"/>
+      <w:r>
+        <w:t xml:space="preserve"> </w:t>
+      </w:r>
+      <w:proofErr w:type="spellStart"/>
+      <w:r>
+        <w:t>School</w:t>
+      </w:r>
+      <w:proofErr w:type="spellEnd"/>
+      <w:r>
+        <w:t xml:space="preserve"> (2024)</w:t>
+      </w:r>
+    </w:p>
+    <w:p>
+      <w:r>
+        <w:t xml:space="preserve">Desarrollo de modelos predictivos con ingeniería de características, Machine </w:t>
+      </w:r>
+      <w:proofErr w:type="spellStart"/>
+      <w:r>
+        <w:t>Learning</w:t>
+      </w:r>
+      <w:proofErr w:type="spellEnd"/>
+      <w:r>
+        <w:t xml:space="preserve">, redes neuronales, redes convolucionales y transfer </w:t>
+      </w:r>
+      <w:proofErr w:type="spellStart"/>
+      <w:r>
+        <w:t>learning</w:t>
+      </w:r>
+      <w:proofErr w:type="spellEnd"/>
+      <w:r>
+        <w:t>.</w:t>
+      </w:r>
+    </w:p>
+    <w:p/>
+    <w:p>
+      <w:pPr>
+        <w:rPr>
+          <w:b/>
+          <w:bCs/>
+        </w:rPr>
+      </w:pPr>
+      <w:r>
+        <w:rPr>
+          <w:b/>
+          <w:bCs/>
+        </w:rPr>
+        <w:t>Certificación Programador Django</w:t>
+      </w:r>
+      <w:r>
+        <w:rPr>
+          <w:b/>
+          <w:bCs/>
+        </w:rPr>
+        <w:t xml:space="preserve"> </w:t>
+      </w:r>
+      <w:hyperlink r:id="rId10" w:history="1">
+        <w:proofErr w:type="gramStart"/>
+        <w:r>
+          <w:rPr>
+            <w:rStyle w:val="Hipervnculo"/>
+            <w:b/>
+            <w:bCs/>
+          </w:rPr>
+          <w:t>Link</w:t>
+        </w:r>
+        <w:proofErr w:type="gramEnd"/>
+      </w:hyperlink>
+    </w:p>
+    <w:p>
+      <w:proofErr w:type="spellStart"/>
+      <w:r>
+        <w:t>Inove</w:t>
+      </w:r>
+      <w:proofErr w:type="spellEnd"/>
+      <w:r>
+        <w:t xml:space="preserve"> </w:t>
+      </w:r>
+      <w:proofErr w:type="spellStart"/>
+      <w:r>
+        <w:t>Coding</w:t>
+      </w:r>
+      <w:proofErr w:type="spellEnd"/>
+      <w:r>
+        <w:t xml:space="preserve"> </w:t>
+      </w:r>
+      <w:proofErr w:type="spellStart"/>
+      <w:r>
+        <w:t>School</w:t>
+      </w:r>
+      <w:proofErr w:type="spellEnd"/>
+      <w:r>
+        <w:t xml:space="preserve"> (2023)</w:t>
+      </w:r>
+    </w:p>
+    <w:p>
+      <w:r>
+        <w:t xml:space="preserve">Creación de bases de datos, desarrollo de </w:t>
+      </w:r>
+      <w:proofErr w:type="spellStart"/>
+      <w:r>
+        <w:t>APIs</w:t>
+      </w:r>
+      <w:proofErr w:type="spellEnd"/>
+      <w:r>
+        <w:t xml:space="preserve"> con Django REST Framework, autenticación de usuarios, y despliegue de aplicaciones.</w:t>
+      </w:r>
+      <w:r>
+        <w:t xml:space="preserve"> </w:t>
+      </w:r>
+    </w:p>
+    <w:p>
+      <w:pPr>
+        <w:rPr>
+          <w:b/>
+          <w:bCs/>
+        </w:rPr>
+      </w:pPr>
+      <w:r>
+        <w:rPr>
+          <w:b/>
+          <w:bCs/>
+        </w:rPr>
+        <w:t>Certificación Programador Python</w:t>
+      </w:r>
+      <w:r>
+        <w:rPr>
+          <w:b/>
+          <w:bCs/>
+        </w:rPr>
+        <w:t xml:space="preserve"> </w:t>
+      </w:r>
+      <w:hyperlink r:id="rId11" w:history="1">
+        <w:proofErr w:type="gramStart"/>
+        <w:r>
+          <w:rPr>
+            <w:rStyle w:val="Hipervnculo"/>
+            <w:b/>
+            <w:bCs/>
+          </w:rPr>
+          <w:t>Link</w:t>
+        </w:r>
+        <w:proofErr w:type="gramEnd"/>
+      </w:hyperlink>
+    </w:p>
+    <w:p>
+      <w:proofErr w:type="spellStart"/>
+      <w:r>
+        <w:t>Inove</w:t>
+      </w:r>
+      <w:proofErr w:type="spellEnd"/>
+      <w:r>
+        <w:t xml:space="preserve"> </w:t>
+      </w:r>
+      <w:proofErr w:type="spellStart"/>
+      <w:r>
+        <w:t>Coding</w:t>
+      </w:r>
+      <w:proofErr w:type="spellEnd"/>
+      <w:r>
+        <w:t xml:space="preserve"> </w:t>
+      </w:r>
+      <w:proofErr w:type="spellStart"/>
+      <w:r>
+        <w:t>School</w:t>
+      </w:r>
+      <w:proofErr w:type="spellEnd"/>
+      <w:r>
+        <w:t xml:space="preserve"> (2023)</w:t>
+      </w:r>
+    </w:p>
+    <w:p>
+      <w:r>
+        <w:t xml:space="preserve">Uso de </w:t>
+      </w:r>
+      <w:proofErr w:type="spellStart"/>
+      <w:r>
+        <w:t>Matplotlib</w:t>
+      </w:r>
+      <w:proofErr w:type="spellEnd"/>
+      <w:r>
+        <w:t xml:space="preserve"> y </w:t>
+      </w:r>
+      <w:proofErr w:type="spellStart"/>
+      <w:r>
+        <w:t>NumPy</w:t>
+      </w:r>
+      <w:proofErr w:type="spellEnd"/>
+      <w:r>
+        <w:t xml:space="preserve"> para análisis de datos, procesos ETL con JSON, SQL, ORM, y desarrollo de aplicaciones web y </w:t>
+      </w:r>
+      <w:proofErr w:type="spellStart"/>
+      <w:r>
+        <w:t>APIs</w:t>
+      </w:r>
+      <w:proofErr w:type="spellEnd"/>
+      <w:r>
+        <w:t xml:space="preserve"> REST.</w:t>
+      </w:r>
+    </w:p>
+    <w:p/>
+    <w:p>
+      <w:pPr>
+        <w:rPr>
+          <w:b/>
+          <w:bCs/>
+          <w:lang w:val="en-US"/>
+        </w:rPr>
+      </w:pPr>
+      <w:proofErr w:type="spellStart"/>
+      <w:r>
+        <w:rPr>
+          <w:b/>
+          <w:bCs/>
+          <w:lang w:val="en-US"/>
+        </w:rPr>
+        <w:t>Certificación</w:t>
+      </w:r>
+      <w:proofErr w:type="spellEnd"/>
+      <w:r>
+        <w:rPr>
+          <w:b/>
+          <w:bCs/>
+          <w:lang w:val="en-US"/>
+        </w:rPr>
+        <w:t xml:space="preserve"> Python </w:t>
+      </w:r>
+      <w:proofErr w:type="spellStart"/>
+      <w:r>
+        <w:rPr>
+          <w:b/>
+          <w:bCs/>
+          <w:lang w:val="en-US"/>
+        </w:rPr>
+        <w:t>Inicial</w:t>
+      </w:r>
+      <w:proofErr w:type="spellEnd"/>
+      <w:r>
+        <w:rPr>
+          <w:b/>
+          <w:bCs/>
+          <w:lang w:val="en-US"/>
+        </w:rPr>
+        <w:t xml:space="preserve"> </w:t>
+      </w:r>
+      <w:hyperlink r:id="rId12" w:history="1">
+        <w:r>
+          <w:rPr>
+            <w:rStyle w:val="Hipervnculo"/>
+            <w:b/>
+            <w:bCs/>
+            <w:lang w:val="en-US"/>
+          </w:rPr>
+          <w:t>Link</w:t>
+        </w:r>
+      </w:hyperlink>
+    </w:p>
+    <w:p>
+      <w:pPr>
+        <w:rPr>
+          <w:lang w:val="en-US"/>
+        </w:rPr>
+      </w:pPr>
+      <w:r>
+        <w:rPr>
+          <w:lang w:val="en-US"/>
+        </w:rPr>
+        <w:t>Inove Coding School (2023)</w:t>
+      </w:r>
+    </w:p>
+    <w:p>
+      <w:r>
+        <w:t>Fundamentos de Python: variables, condicionales, bucles, funciones, y manejo de archivos y diccionarios.</w:t>
+      </w:r>
+    </w:p>
+    <w:p>
+      <w:pPr>
+        <w:sectPr>
+          <w:type w:val="continuous"/>
+          <w:pgSz w:w="12240" w:h="15840"/>
+          <w:pgMar w:top="1417" w:right="1701" w:bottom="1417" w:left="1701" w:header="708" w:footer="708" w:gutter="0"/>
+          <w:cols w:num="2" w:space="708"/>
+          <w:docGrid w:linePitch="360"/>
+        </w:sectPr>
+      </w:pPr>
+    </w:p>
+    <w:p/>
+    <w:p>
+      <w:pPr>
+        <w:rPr>
+          <w:b/>
+          <w:bCs/>
+        </w:rPr>
+      </w:pPr>
+      <w:r>
+        <w:rPr>
+          <w:b/>
+          <w:bCs/>
+        </w:rPr>
+        <w:t xml:space="preserve">Excel </w:t>
+      </w:r>
+      <w:r>
+        <w:rPr>
+          <w:b/>
+          <w:bCs/>
+        </w:rPr>
+        <w:t xml:space="preserve">y </w:t>
+      </w:r>
+      <w:proofErr w:type="spellStart"/>
+      <w:r>
+        <w:rPr>
+          <w:b/>
+          <w:bCs/>
+        </w:rPr>
+        <w:t>Power</w:t>
+      </w:r>
+      <w:proofErr w:type="spellEnd"/>
+      <w:r>
+        <w:rPr>
+          <w:b/>
+          <w:bCs/>
+        </w:rPr>
+        <w:t xml:space="preserve"> BI. </w:t>
+      </w:r>
+      <w:r>
+        <w:rPr>
+          <w:b/>
+          <w:bCs/>
+        </w:rPr>
+        <w:t>Academia A2</w:t>
+      </w:r>
+    </w:p>
+    <w:p>
+      <w:r>
+        <w:t>Academia A2, México (2020)</w:t>
+      </w:r>
+    </w:p>
+    <w:p>
+      <w:pPr>
         <w:sectPr>
           <w:type w:val="continuous"/>
           <w:pgSz w:w="12240" w:h="15840"/>
@@ -1065,171 +1932,7 @@
     </w:p>
     <w:p>
       <w:pPr>
-        <w:rPr>
-          <w:lang w:val="en-US"/>
-        </w:rPr>
-      </w:pPr>
-      <w:proofErr w:type="spellStart"/>
-      <w:r>
-        <w:rPr>
-          <w:lang w:val="en-US"/>
-        </w:rPr>
-        <w:t>Certificación</w:t>
-      </w:r>
-      <w:proofErr w:type="spellEnd"/>
-      <w:r>
-        <w:rPr>
-          <w:lang w:val="en-US"/>
-        </w:rPr>
-        <w:t xml:space="preserve"> Python Analytics</w:t>
-      </w:r>
-    </w:p>
-    <w:p>
-      <w:pPr>
-        <w:rPr>
-          <w:lang w:val="en-US"/>
-        </w:rPr>
-      </w:pPr>
-      <w:r>
-        <w:rPr>
-          <w:lang w:val="en-US"/>
-        </w:rPr>
-        <w:t>Inove Coding School (2024)</w:t>
-      </w:r>
-    </w:p>
-    <w:p>
-      <w:pPr>
-        <w:rPr>
-          <w:lang w:val="en-US"/>
-        </w:rPr>
-      </w:pPr>
-    </w:p>
-    <w:p>
-      <w:r>
-        <w:t>Certificación Programador Django</w:t>
-      </w:r>
-    </w:p>
-    <w:p>
-      <w:proofErr w:type="spellStart"/>
-      <w:r>
-        <w:t>Inove</w:t>
-      </w:r>
-      <w:proofErr w:type="spellEnd"/>
-      <w:r>
-        <w:t xml:space="preserve"> </w:t>
-      </w:r>
-      <w:proofErr w:type="spellStart"/>
-      <w:r>
-        <w:t>Coding</w:t>
-      </w:r>
-      <w:proofErr w:type="spellEnd"/>
-      <w:r>
-        <w:t xml:space="preserve"> </w:t>
-      </w:r>
-      <w:proofErr w:type="spellStart"/>
-      <w:r>
-        <w:t>School</w:t>
-      </w:r>
-      <w:proofErr w:type="spellEnd"/>
-      <w:r>
-        <w:t xml:space="preserve"> (2023)</w:t>
-      </w:r>
-    </w:p>
-    <w:p/>
-    <w:p>
-      <w:r>
-        <w:t>Certificación Programador Python</w:t>
-      </w:r>
-      <w:r>
-        <w:t xml:space="preserve"> </w:t>
-      </w:r>
-    </w:p>
-    <w:p>
-      <w:proofErr w:type="spellStart"/>
-      <w:r>
-        <w:t>Inove</w:t>
-      </w:r>
-      <w:proofErr w:type="spellEnd"/>
-      <w:r>
-        <w:t xml:space="preserve"> </w:t>
-      </w:r>
-      <w:proofErr w:type="spellStart"/>
-      <w:r>
-        <w:t>Coding</w:t>
-      </w:r>
-      <w:proofErr w:type="spellEnd"/>
-      <w:r>
-        <w:t xml:space="preserve"> </w:t>
-      </w:r>
-      <w:proofErr w:type="spellStart"/>
-      <w:r>
-        <w:t>School</w:t>
-      </w:r>
-      <w:proofErr w:type="spellEnd"/>
-      <w:r>
-        <w:t xml:space="preserve"> (2023)</w:t>
-      </w:r>
-    </w:p>
-    <w:p/>
-    <w:p>
-      <w:r>
-        <w:t>Certificación Python Inicial</w:t>
-      </w:r>
-    </w:p>
-    <w:p>
-      <w:pPr>
-        <w:rPr>
-          <w:lang w:val="en-US"/>
-        </w:rPr>
-      </w:pPr>
-      <w:r>
-        <w:rPr>
-          <w:lang w:val="en-US"/>
-        </w:rPr>
-        <w:t>Inove Coding School (2023)</w:t>
-      </w:r>
-    </w:p>
-    <w:p>
-      <w:pPr>
-        <w:rPr>
-          <w:lang w:val="en-US"/>
-        </w:rPr>
-      </w:pPr>
-    </w:p>
-    <w:p>
-      <w:r>
-        <w:rPr>
-          <w:lang w:val="en-US"/>
-        </w:rPr>
-        <w:t xml:space="preserve">Excel </w:t>
-      </w:r>
-      <w:r>
-        <w:rPr>
-          <w:lang w:val="en-US"/>
-        </w:rPr>
-        <w:t xml:space="preserve">y Power BI. </w:t>
-      </w:r>
-      <w:r>
-        <w:t>Academia A2</w:t>
-      </w:r>
-    </w:p>
-    <w:p>
-      <w:pPr>
-        <w:sectPr>
-          <w:type w:val="continuous"/>
-          <w:pgSz w:w="12240" w:h="15840"/>
-          <w:pgMar w:top="1417" w:right="1701" w:bottom="1417" w:left="1701" w:header="708" w:footer="708" w:gutter="0"/>
-          <w:cols w:space="708"/>
-          <w:docGrid w:linePitch="360"/>
-        </w:sectPr>
-      </w:pPr>
-      <w:r>
-        <w:t>Academia A2, México (2020)</w:t>
-      </w:r>
-    </w:p>
-    <w:p>
-      <w:pPr>
-        <w:pStyle w:val="Subttulo"/>
+        <w:jc w:val="right"/>
       </w:pPr>
     </w:p>
     <w:p>
@@ -1238,7 +1941,6 @@
         <w:jc w:val="center"/>
       </w:pPr>
       <w:r>
-        <w:lastRenderedPageBreak/>
         <w:t>Referencias Laborales</w:t>
       </w:r>
     </w:p>
@@ -1361,6 +2063,21 @@
           <w:b/>
           <w:bCs/>
         </w:rPr>
+        <w:sectPr>
+          <w:type w:val="continuous"/>
+          <w:pgSz w:w="12240" w:h="15840"/>
+          <w:pgMar w:top="1417" w:right="1701" w:bottom="1417" w:left="1701" w:header="708" w:footer="708" w:gutter="0"/>
+          <w:cols w:space="708"/>
+          <w:docGrid w:linePitch="360"/>
+        </w:sectPr>
+      </w:pPr>
+    </w:p>
+    <w:p>
+      <w:pPr>
+        <w:rPr>
+          <w:b/>
+          <w:bCs/>
+        </w:rPr>
       </w:pPr>
       <w:r>
         <w:rPr>
@@ -1380,26 +2097,115 @@
       <w:proofErr w:type="spellEnd"/>
     </w:p>
     <w:p>
-      <w:r>
-        <w:t xml:space="preserve">Supervisora Inmediata, Training </w:t>
-      </w:r>
+      <w:pPr>
+        <w:rPr>
+          <w:lang w:val="en-US"/>
+        </w:rPr>
+      </w:pPr>
       <w:proofErr w:type="spellStart"/>
       <w:r>
-        <w:t>Team</w:t>
+        <w:rPr>
+          <w:lang w:val="en-US"/>
+        </w:rPr>
+        <w:t>Supervisora</w:t>
       </w:r>
       <w:proofErr w:type="spellEnd"/>
       <w:r>
-        <w:t xml:space="preserve"> Lead</w:t>
-      </w:r>
-    </w:p>
-    <w:p>
-      <w:r>
+        <w:rPr>
+          <w:lang w:val="en-US"/>
+        </w:rPr>
+        <w:t xml:space="preserve"> </w:t>
+      </w:r>
+      <w:proofErr w:type="spellStart"/>
+      <w:r>
+        <w:rPr>
+          <w:lang w:val="en-US"/>
+        </w:rPr>
+        <w:t>Inmediata</w:t>
+      </w:r>
+      <w:proofErr w:type="spellEnd"/>
+      <w:r>
+        <w:rPr>
+          <w:lang w:val="en-US"/>
+        </w:rPr>
+        <w:t>, Training Team Lead</w:t>
+      </w:r>
+    </w:p>
+    <w:p>
+      <w:pPr>
+        <w:rPr>
+          <w:lang w:val="en-US"/>
+        </w:rPr>
+      </w:pPr>
+      <w:r>
+        <w:rPr>
+          <w:lang w:val="en-US"/>
+        </w:rPr>
         <w:t xml:space="preserve">+502 5105 2006 </w:t>
       </w:r>
     </w:p>
+    <w:p>
+      <w:pPr>
+        <w:rPr>
+          <w:lang w:val="en-US"/>
+        </w:rPr>
+      </w:pPr>
+    </w:p>
+    <w:p>
+      <w:pPr>
+        <w:rPr>
+          <w:b/>
+          <w:bCs/>
+        </w:rPr>
+      </w:pPr>
+      <w:r>
+        <w:rPr>
+          <w:b/>
+          <w:bCs/>
+        </w:rPr>
+        <w:t xml:space="preserve">Inga. Nancy Balconi | </w:t>
+      </w:r>
+      <w:proofErr w:type="spellStart"/>
+      <w:r>
+        <w:rPr>
+          <w:b/>
+          <w:bCs/>
+        </w:rPr>
+        <w:t>Strategia</w:t>
+      </w:r>
+      <w:proofErr w:type="spellEnd"/>
+      <w:r>
+        <w:rPr>
+          <w:b/>
+          <w:bCs/>
+        </w:rPr>
+        <w:t xml:space="preserve"> Virtual</w:t>
+      </w:r>
+    </w:p>
+    <w:p>
+      <w:r>
+        <w:t>Directora de Operaciones</w:t>
+      </w:r>
+    </w:p>
+    <w:p>
+      <w:r>
+        <w:t>+502 5306 0220</w:t>
+      </w:r>
+    </w:p>
     <w:p/>
     <w:p>
       <w:pPr>
+        <w:sectPr>
+          <w:type w:val="continuous"/>
+          <w:pgSz w:w="12240" w:h="15840"/>
+          <w:pgMar w:top="1417" w:right="1701" w:bottom="1417" w:left="1701" w:header="708" w:footer="708" w:gutter="0"/>
+          <w:cols w:num="2" w:space="708"/>
+          <w:docGrid w:linePitch="360"/>
+        </w:sectPr>
+      </w:pPr>
+    </w:p>
+    <w:p>
+      <w:pPr>
         <w:rPr>
           <w:b/>
           <w:bCs/>
@@ -1448,50 +2254,6 @@
         <w:t>+502 4533 0243</w:t>
       </w:r>
     </w:p>
-    <w:p/>
-    <w:p>
-      <w:pPr>
-        <w:rPr>
-          <w:b/>
-          <w:bCs/>
-        </w:rPr>
-      </w:pPr>
-      <w:r>
-        <w:rPr>
-          <w:b/>
-          <w:bCs/>
-        </w:rPr>
-        <w:t xml:space="preserve">Inga. Nancy Balconi | </w:t>
-      </w:r>
-      <w:proofErr w:type="spellStart"/>
-      <w:r>
-        <w:rPr>
-          <w:b/>
-          <w:bCs/>
-        </w:rPr>
-        <w:t>Strategia</w:t>
-      </w:r>
-      <w:proofErr w:type="spellEnd"/>
-      <w:r>
-        <w:rPr>
-          <w:b/>
-          <w:bCs/>
-        </w:rPr>
-        <w:t xml:space="preserve"> Virtual</w:t>
-      </w:r>
-    </w:p>
-    <w:p>
-      <w:r>
-        <w:t>Directora de Operaciones</w:t>
-      </w:r>
-    </w:p>
-    <w:p>
-      <w:r>
-        <w:t>+502 5306 0220</w:t>
-      </w:r>
-    </w:p>
-    <w:p/>
-    <w:p/>
     <w:sectPr>
       <w:type w:val="continuous"/>
       <w:pgSz w:w="12240" w:h="15840"/>
@@ -1506,6 +2268,119 @@
 <file path=word/numbering.xml><?xml version="1.0" encoding="utf-8"?>
 <w:numbering xmlns:wpc="http://schemas.microsoft.com/office/word/2010/wordprocessingCanvas" xmlns:cx="http://schemas.microsoft.com/office/drawing/2014/chartex" xmlns:cx1="http://schemas.microsoft.com/office/drawing/2015/9/8/chartex" xmlns:cx2="http://schemas.microsoft.com/office/drawing/2015/10/21/chartex" xmlns:cx3="http://schemas.microsoft.com/office/drawing/2016/5/9/chartex" xmlns:cx4="http://schemas.microsoft.com/office/drawing/2016/5/10/chartex" xmlns:cx5="http://schemas.microsoft.com/office/drawing/2016/5/11/chartex" xmlns:cx6="http://schemas.microsoft.com/office/drawing/2016/5/12/chartex" xmlns:cx7="http://schemas.microsoft.com/office/drawing/2016/5/13/chartex" xmlns:cx8="http://schemas.microsoft.com/office/drawing/2016/5/14/chartex" xmlns:mc="http://schemas.openxmlformats.org/markup-compatibility/2006" xmlns:aink="http://schemas.microsoft.com/office/drawing/2016/ink" xmlns:am3d="http://schemas.microsoft.com/office/drawing/2017/model3d" xmlns:o="urn:schemas-microsoft-com:office:office" xmlns:oel="http://schemas.microsoft.com/office/2019/extlst" xmlns:r="http://schemas.openxmlformats.org/officeDocument/2006/relationships" xmlns:m="http://schemas.openxmlformats.org/officeDocument/2006/math" xmlns:v="urn:schemas-microsoft-com:vml" xmlns:wp14="http://schemas.microsoft.com/office/word/2010/wordprocessingDrawing" xmlns:wp="http://schemas.openxmlformats.org/drawingml/2006/wordprocessingDrawing" xmlns:w10="urn:schemas-microsoft-com:office:word" xmlns:w="http://schemas.openxmlformats.org/wordprocessingml/2006/main" xmlns:w14="http://schemas.microsoft.com/office/word/2010/wordml" xmlns:w15="http://schemas.microsoft.com/office/word/2012/wordml" xmlns:w16cex="http://schemas.microsoft.com/office/word/2018/wordml/cex" xmlns:w16cid="http://schemas.microsoft.com/office/word/2016/wordml/cid" xmlns:w16="http://schemas.microsoft.com/office/word/2018/wordml" xmlns:w16du="http://schemas.microsoft.com/office/word/2023/wordml/word16du" xmlns:w16sdtdh="http://schemas.microsoft.com/office/word/2020/wordml/sdtdatahash" xmlns:w16se="http://schemas.microsoft.com/office/word/2015/wordml/symex" xmlns:wpg="http://schemas.microsoft.com/office/word/2010/wordprocessingGroup" xmlns:wpi="http://schemas.microsoft.com/office/word/2010/wordprocessingInk" xmlns:wne="http://schemas.microsoft.com/office/word/2006/wordml" xmlns:wps="http://schemas.microsoft.com/office/word/2010/wordprocessingShape" mc:Ignorable="w14 w15 w16se w16cid w16 w16cex w16sdtdh w16du wp14">
   <w:abstractNum w:abstractNumId="0" w15:restartNumberingAfterBreak="0">
+    <w:nsid w:val="12B13E60"/>
+    <w:multiLevelType w:val="hybridMultilevel"/>
+    <w:tmpl w:val="65ACD640"/>
+    <w:lvl w:ilvl="0" w:tplc="100A0001">
+      <w:start w:val="1"/>
+      <w:numFmt w:val="bullet"/>
+      <w:lvlText w:val=""/>
+      <w:lvlJc w:val="left"/>
+      <w:pPr>
+        <w:ind w:left="720" w:hanging="360"/>
+      </w:pPr>
+      <w:rPr>
+        <w:rFonts w:ascii="Symbol" w:hAnsi="Symbol" w:hint="default"/>
+      </w:rPr>
+    </w:lvl>
+    <w:lvl w:ilvl="1" w:tplc="100A0003" w:tentative="1">
+      <w:start w:val="1"/>
+      <w:numFmt w:val="bullet"/>
+      <w:lvlText w:val="o"/>
+      <w:lvlJc w:val="left"/>
+      <w:pPr>
+        <w:ind w:left="1440" w:hanging="360"/>
+      </w:pPr>
+      <w:rPr>
+        <w:rFonts w:ascii="Courier New" w:hAnsi="Courier New" w:cs="Courier New" w:hint="default"/>
+      </w:rPr>
+    </w:lvl>
+    <w:lvl w:ilvl="2" w:tplc="100A0005" w:tentative="1">
+      <w:start w:val="1"/>
+      <w:numFmt w:val="bullet"/>
+      <w:lvlText w:val=""/>
+      <w:lvlJc w:val="left"/>
+      <w:pPr>
+        <w:ind w:left="2160" w:hanging="360"/>
+      </w:pPr>
+      <w:rPr>
+        <w:rFonts w:ascii="Wingdings" w:hAnsi="Wingdings" w:hint="default"/>
+      </w:rPr>
+    </w:lvl>
+    <w:lvl w:ilvl="3" w:tplc="100A0001" w:tentative="1">
+      <w:start w:val="1"/>
+      <w:numFmt w:val="bullet"/>
+      <w:lvlText w:val=""/>
+      <w:lvlJc w:val="left"/>
+      <w:pPr>
+        <w:ind w:left="2880" w:hanging="360"/>
+      </w:pPr>
+      <w:rPr>
+        <w:rFonts w:ascii="Symbol" w:hAnsi="Symbol" w:hint="default"/>
+      </w:rPr>
+    </w:lvl>
+    <w:lvl w:ilvl="4" w:tplc="100A0003" w:tentative="1">
+      <w:start w:val="1"/>
+      <w:numFmt w:val="bullet"/>
+      <w:lvlText w:val="o"/>
+      <w:lvlJc w:val="left"/>
+      <w:pPr>
+        <w:ind w:left="3600" w:hanging="360"/>
+      </w:pPr>
+      <w:rPr>
+        <w:rFonts w:ascii="Courier New" w:hAnsi="Courier New" w:cs="Courier New" w:hint="default"/>
+      </w:rPr>
+    </w:lvl>
+    <w:lvl w:ilvl="5" w:tplc="100A0005" w:tentative="1">
+      <w:start w:val="1"/>
+      <w:numFmt w:val="bullet"/>
+      <w:lvlText w:val=""/>
+      <w:lvlJc w:val="left"/>
+      <w:pPr>
+        <w:ind w:left="4320" w:hanging="360"/>
+      </w:pPr>
+      <w:rPr>
+        <w:rFonts w:ascii="Wingdings" w:hAnsi="Wingdings" w:hint="default"/>
+      </w:rPr>
+    </w:lvl>
+    <w:lvl w:ilvl="6" w:tplc="100A0001" w:tentative="1">
+      <w:start w:val="1"/>
+      <w:numFmt w:val="bullet"/>
+      <w:lvlText w:val=""/>
+      <w:lvlJc w:val="left"/>
+      <w:pPr>
+        <w:ind w:left="5040" w:hanging="360"/>
+      </w:pPr>
+      <w:rPr>
+        <w:rFonts w:ascii="Symbol" w:hAnsi="Symbol" w:hint="default"/>
+      </w:rPr>
+    </w:lvl>
+    <w:lvl w:ilvl="7" w:tplc="100A0003" w:tentative="1">
+      <w:start w:val="1"/>
+      <w:numFmt w:val="bullet"/>
+      <w:lvlText w:val="o"/>
+      <w:lvlJc w:val="left"/>
+      <w:pPr>
+        <w:ind w:left="5760" w:hanging="360"/>
+      </w:pPr>
+      <w:rPr>
+        <w:rFonts w:ascii="Courier New" w:hAnsi="Courier New" w:cs="Courier New" w:hint="default"/>
+      </w:rPr>
+    </w:lvl>
+    <w:lvl w:ilvl="8" w:tplc="100A0005" w:tentative="1">
+      <w:start w:val="1"/>
+      <w:numFmt w:val="bullet"/>
+      <w:lvlText w:val=""/>
+      <w:lvlJc w:val="left"/>
+      <w:pPr>
+        <w:ind w:left="6480" w:hanging="360"/>
+      </w:pPr>
+      <w:rPr>
+        <w:rFonts w:ascii="Wingdings" w:hAnsi="Wingdings" w:hint="default"/>
+      </w:rPr>
+    </w:lvl>
+  </w:abstractNum>
+  <w:abstractNum w:abstractNumId="1" w15:restartNumberingAfterBreak="0">
     <w:nsid w:val="20BB51A3"/>
     <w:multiLevelType w:val="multilevel"/>
     <w:tmpl w:val="303E171C"/>
@@ -1654,7 +2529,7 @@
       </w:rPr>
     </w:lvl>
   </w:abstractNum>
-  <w:abstractNum w:abstractNumId="1" w15:restartNumberingAfterBreak="0">
+  <w:abstractNum w:abstractNumId="2" w15:restartNumberingAfterBreak="0">
     <w:nsid w:val="225D11DA"/>
     <w:multiLevelType w:val="multilevel"/>
     <w:tmpl w:val="149A9B1E"/>
@@ -1803,7 +2678,120 @@
       </w:rPr>
     </w:lvl>
   </w:abstractNum>
-  <w:abstractNum w:abstractNumId="2" w15:restartNumberingAfterBreak="0">
+  <w:abstractNum w:abstractNumId="3" w15:restartNumberingAfterBreak="0">
+    <w:nsid w:val="325813DC"/>
+    <w:multiLevelType w:val="hybridMultilevel"/>
+    <w:tmpl w:val="331C25A8"/>
+    <w:lvl w:ilvl="0" w:tplc="100A0001">
+      <w:start w:val="1"/>
+      <w:numFmt w:val="bullet"/>
+      <w:lvlText w:val=""/>
+      <w:lvlJc w:val="left"/>
+      <w:pPr>
+        <w:ind w:left="720" w:hanging="360"/>
+      </w:pPr>
+      <w:rPr>
+        <w:rFonts w:ascii="Symbol" w:hAnsi="Symbol" w:hint="default"/>
+      </w:rPr>
+    </w:lvl>
+    <w:lvl w:ilvl="1" w:tplc="100A0003" w:tentative="1">
+      <w:start w:val="1"/>
+      <w:numFmt w:val="bullet"/>
+      <w:lvlText w:val="o"/>
+      <w:lvlJc w:val="left"/>
+      <w:pPr>
+        <w:ind w:left="1440" w:hanging="360"/>
+      </w:pPr>
+      <w:rPr>
+        <w:rFonts w:ascii="Courier New" w:hAnsi="Courier New" w:cs="Courier New" w:hint="default"/>
+      </w:rPr>
+    </w:lvl>
+    <w:lvl w:ilvl="2" w:tplc="100A0005" w:tentative="1">
+      <w:start w:val="1"/>
+      <w:numFmt w:val="bullet"/>
+      <w:lvlText w:val=""/>
+      <w:lvlJc w:val="left"/>
+      <w:pPr>
+        <w:ind w:left="2160" w:hanging="360"/>
+      </w:pPr>
+      <w:rPr>
+        <w:rFonts w:ascii="Wingdings" w:hAnsi="Wingdings" w:hint="default"/>
+      </w:rPr>
+    </w:lvl>
+    <w:lvl w:ilvl="3" w:tplc="100A0001" w:tentative="1">
+      <w:start w:val="1"/>
+      <w:numFmt w:val="bullet"/>
+      <w:lvlText w:val=""/>
+      <w:lvlJc w:val="left"/>
+      <w:pPr>
+        <w:ind w:left="2880" w:hanging="360"/>
+      </w:pPr>
+      <w:rPr>
+        <w:rFonts w:ascii="Symbol" w:hAnsi="Symbol" w:hint="default"/>
+      </w:rPr>
+    </w:lvl>
+    <w:lvl w:ilvl="4" w:tplc="100A0003" w:tentative="1">
+      <w:start w:val="1"/>
+      <w:numFmt w:val="bullet"/>
+      <w:lvlText w:val="o"/>
+      <w:lvlJc w:val="left"/>
+      <w:pPr>
+        <w:ind w:left="3600" w:hanging="360"/>
+      </w:pPr>
+      <w:rPr>
+        <w:rFonts w:ascii="Courier New" w:hAnsi="Courier New" w:cs="Courier New" w:hint="default"/>
+      </w:rPr>
+    </w:lvl>
+    <w:lvl w:ilvl="5" w:tplc="100A0005" w:tentative="1">
+      <w:start w:val="1"/>
+      <w:numFmt w:val="bullet"/>
+      <w:lvlText w:val=""/>
+      <w:lvlJc w:val="left"/>
+      <w:pPr>
+        <w:ind w:left="4320" w:hanging="360"/>
+      </w:pPr>
+      <w:rPr>
+        <w:rFonts w:ascii="Wingdings" w:hAnsi="Wingdings" w:hint="default"/>
+      </w:rPr>
+    </w:lvl>
+    <w:lvl w:ilvl="6" w:tplc="100A0001" w:tentative="1">
+      <w:start w:val="1"/>
+      <w:numFmt w:val="bullet"/>
+      <w:lvlText w:val=""/>
+      <w:lvlJc w:val="left"/>
+      <w:pPr>
+        <w:ind w:left="5040" w:hanging="360"/>
+      </w:pPr>
+      <w:rPr>
+        <w:rFonts w:ascii="Symbol" w:hAnsi="Symbol" w:hint="default"/>
+      </w:rPr>
+    </w:lvl>
+    <w:lvl w:ilvl="7" w:tplc="100A0003" w:tentative="1">
+      <w:start w:val="1"/>
+      <w:numFmt w:val="bullet"/>
+      <w:lvlText w:val="o"/>
+      <w:lvlJc w:val="left"/>
+      <w:pPr>
+        <w:ind w:left="5760" w:hanging="360"/>
+      </w:pPr>
+      <w:rPr>
+        <w:rFonts w:ascii="Courier New" w:hAnsi="Courier New" w:cs="Courier New" w:hint="default"/>
+      </w:rPr>
+    </w:lvl>
+    <w:lvl w:ilvl="8" w:tplc="100A0005" w:tentative="1">
+      <w:start w:val="1"/>
+      <w:numFmt w:val="bullet"/>
+      <w:lvlText w:val=""/>
+      <w:lvlJc w:val="left"/>
+      <w:pPr>
+        <w:ind w:left="6480" w:hanging="360"/>
+      </w:pPr>
+      <w:rPr>
+        <w:rFonts w:ascii="Wingdings" w:hAnsi="Wingdings" w:hint="default"/>
+      </w:rPr>
+    </w:lvl>
+  </w:abstractNum>
+  <w:abstractNum w:abstractNumId="4" w15:restartNumberingAfterBreak="0">
     <w:nsid w:val="3C9722B8"/>
     <w:multiLevelType w:val="multilevel"/>
     <w:tmpl w:val="3FFAA6B4"/>
@@ -1952,7 +2940,7 @@
       </w:rPr>
     </w:lvl>
   </w:abstractNum>
-  <w:abstractNum w:abstractNumId="3" w15:restartNumberingAfterBreak="0">
+  <w:abstractNum w:abstractNumId="5" w15:restartNumberingAfterBreak="0">
     <w:nsid w:val="3E477B83"/>
     <w:multiLevelType w:val="multilevel"/>
     <w:tmpl w:val="589A73DA"/>
@@ -2101,7 +3089,7 @@
       </w:rPr>
     </w:lvl>
   </w:abstractNum>
-  <w:abstractNum w:abstractNumId="4" w15:restartNumberingAfterBreak="0">
+  <w:abstractNum w:abstractNumId="6" w15:restartNumberingAfterBreak="0">
     <w:nsid w:val="3FE753CA"/>
     <w:multiLevelType w:val="hybridMultilevel"/>
     <w:tmpl w:val="CC80CEFC"/>
@@ -2214,20 +3202,142 @@
       </w:rPr>
     </w:lvl>
   </w:abstractNum>
+  <w:abstractNum w:abstractNumId="7" w15:restartNumberingAfterBreak="0">
+    <w:nsid w:val="5D01437B"/>
+    <w:multiLevelType w:val="hybridMultilevel"/>
+    <w:tmpl w:val="27FC53EA"/>
+    <w:lvl w:ilvl="0" w:tplc="100A0001">
+      <w:start w:val="1"/>
+      <w:numFmt w:val="bullet"/>
+      <w:lvlText w:val=""/>
+      <w:lvlJc w:val="left"/>
+      <w:pPr>
+        <w:ind w:left="720" w:hanging="360"/>
+      </w:pPr>
+      <w:rPr>
+        <w:rFonts w:ascii="Symbol" w:hAnsi="Symbol" w:hint="default"/>
+      </w:rPr>
+    </w:lvl>
+    <w:lvl w:ilvl="1" w:tplc="100A0003" w:tentative="1">
+      <w:start w:val="1"/>
+      <w:numFmt w:val="bullet"/>
+      <w:lvlText w:val="o"/>
+      <w:lvlJc w:val="left"/>
+      <w:pPr>
+        <w:ind w:left="1440" w:hanging="360"/>
+      </w:pPr>
+      <w:rPr>
+        <w:rFonts w:ascii="Courier New" w:hAnsi="Courier New" w:cs="Courier New" w:hint="default"/>
+      </w:rPr>
+    </w:lvl>
+    <w:lvl w:ilvl="2" w:tplc="100A0005" w:tentative="1">
+      <w:start w:val="1"/>
+      <w:numFmt w:val="bullet"/>
+      <w:lvlText w:val=""/>
+      <w:lvlJc w:val="left"/>
+      <w:pPr>
+        <w:ind w:left="2160" w:hanging="360"/>
+      </w:pPr>
+      <w:rPr>
+        <w:rFonts w:ascii="Wingdings" w:hAnsi="Wingdings" w:hint="default"/>
+      </w:rPr>
+    </w:lvl>
+    <w:lvl w:ilvl="3" w:tplc="100A0001" w:tentative="1">
+      <w:start w:val="1"/>
+      <w:numFmt w:val="bullet"/>
+      <w:lvlText w:val=""/>
+      <w:lvlJc w:val="left"/>
+      <w:pPr>
+        <w:ind w:left="2880" w:hanging="360"/>
+      </w:pPr>
+      <w:rPr>
+        <w:rFonts w:ascii="Symbol" w:hAnsi="Symbol" w:hint="default"/>
+      </w:rPr>
+    </w:lvl>
+    <w:lvl w:ilvl="4" w:tplc="100A0003" w:tentative="1">
+      <w:start w:val="1"/>
+      <w:numFmt w:val="bullet"/>
+      <w:lvlText w:val="o"/>
+      <w:lvlJc w:val="left"/>
+      <w:pPr>
+        <w:ind w:left="3600" w:hanging="360"/>
+      </w:pPr>
+      <w:rPr>
+        <w:rFonts w:ascii="Courier New" w:hAnsi="Courier New" w:cs="Courier New" w:hint="default"/>
+      </w:rPr>
+    </w:lvl>
+    <w:lvl w:ilvl="5" w:tplc="100A0005" w:tentative="1">
+      <w:start w:val="1"/>
+      <w:numFmt w:val="bullet"/>
+      <w:lvlText w:val=""/>
+      <w:lvlJc w:val="left"/>
+      <w:pPr>
+        <w:ind w:left="4320" w:hanging="360"/>
+      </w:pPr>
+      <w:rPr>
+        <w:rFonts w:ascii="Wingdings" w:hAnsi="Wingdings" w:hint="default"/>
+      </w:rPr>
+    </w:lvl>
+    <w:lvl w:ilvl="6" w:tplc="100A0001" w:tentative="1">
+      <w:start w:val="1"/>
+      <w:numFmt w:val="bullet"/>
+      <w:lvlText w:val=""/>
+      <w:lvlJc w:val="left"/>
+      <w:pPr>
+        <w:ind w:left="5040" w:hanging="360"/>
+      </w:pPr>
+      <w:rPr>
+        <w:rFonts w:ascii="Symbol" w:hAnsi="Symbol" w:hint="default"/>
+      </w:rPr>
+    </w:lvl>
+    <w:lvl w:ilvl="7" w:tplc="100A0003" w:tentative="1">
+      <w:start w:val="1"/>
+      <w:numFmt w:val="bullet"/>
+      <w:lvlText w:val="o"/>
+      <w:lvlJc w:val="left"/>
+      <w:pPr>
+        <w:ind w:left="5760" w:hanging="360"/>
+      </w:pPr>
+      <w:rPr>
+        <w:rFonts w:ascii="Courier New" w:hAnsi="Courier New" w:cs="Courier New" w:hint="default"/>
+      </w:rPr>
+    </w:lvl>
+    <w:lvl w:ilvl="8" w:tplc="100A0005" w:tentative="1">
+      <w:start w:val="1"/>
+      <w:numFmt w:val="bullet"/>
+      <w:lvlText w:val=""/>
+      <w:lvlJc w:val="left"/>
+      <w:pPr>
+        <w:ind w:left="6480" w:hanging="360"/>
+      </w:pPr>
+      <w:rPr>
+        <w:rFonts w:ascii="Wingdings" w:hAnsi="Wingdings" w:hint="default"/>
+      </w:rPr>
+    </w:lvl>
+  </w:abstractNum>
   <w:num w:numId="1" w16cid:durableId="2033995771">
+    <w:abstractNumId w:val="5"/>
+  </w:num>
+  <w:num w:numId="2" w16cid:durableId="753938046">
+    <w:abstractNumId w:val="2"/>
+  </w:num>
+  <w:num w:numId="3" w16cid:durableId="1760904800">
+    <w:abstractNumId w:val="1"/>
+  </w:num>
+  <w:num w:numId="4" w16cid:durableId="1558662007">
+    <w:abstractNumId w:val="4"/>
+  </w:num>
+  <w:num w:numId="5" w16cid:durableId="2100102422">
+    <w:abstractNumId w:val="6"/>
+  </w:num>
+  <w:num w:numId="6" w16cid:durableId="1032801116">
+    <w:abstractNumId w:val="7"/>
+  </w:num>
+  <w:num w:numId="7" w16cid:durableId="1491478908">
     <w:abstractNumId w:val="3"/>
   </w:num>
-  <w:num w:numId="2" w16cid:durableId="753938046">
-    <w:abstractNumId w:val="1"/>
-  </w:num>
-  <w:num w:numId="3" w16cid:durableId="1760904800">
+  <w:num w:numId="8" w16cid:durableId="2024940786">
     <w:abstractNumId w:val="0"/>
-  </w:num>
-  <w:num w:numId="4" w16cid:durableId="1558662007">
-    <w:abstractNumId w:val="2"/>
-  </w:num>
-  <w:num w:numId="5" w16cid:durableId="2100102422">
-    <w:abstractNumId w:val="4"/>
   </w:num>
 </w:numbering>
 </file>
@@ -3172,6 +4282,18 @@
       <w:shd w:val="clear" w:color="auto" w:fill="E1DFDD"/>
     </w:rPr>
   </w:style>
+  <w:style w:type="character" w:styleId="Hipervnculovisitado">
+    <w:name w:val="FollowedHyperlink"/>
+    <w:basedOn w:val="Fuentedeprrafopredeter"/>
+    <w:uiPriority w:val="99"/>
+    <w:semiHidden/>
+    <w:unhideWhenUsed/>
+    <w:rsid w:val="007639AB"/>
+    <w:rPr>
+      <w:color w:val="96607D" w:themeColor="followedHyperlink"/>
+      <w:u w:val="single"/>
+    </w:rPr>
+  </w:style>
 </w:styles>
 </file>
 

</xml_diff>